<commit_message>
'Eliminación de archivos obsoletos y adición de nuevos datos'
</commit_message>
<xml_diff>
--- a/Sprint 10 - Pràctica final/Tarea 10.docx
+++ b/Sprint 10 - Pràctica final/Tarea 10.docx
@@ -18,11 +18,13 @@
       </w:r>
     </w:p>
     <w:p/>
+    <w:p/>
     <w:p>
       <w:pPr>
         <w:pStyle w:val="Heading2"/>
       </w:pPr>
       <w:commentRangeStart w:id="0"/>
+      <w:commentRangeStart w:id="1"/>
       <w:r>
         <w:t>Resumen</w:t>
       </w:r>
@@ -34,6 +36,15 @@
           <w:color w:val="auto"/>
         </w:rPr>
         <w:commentReference w:id="0"/>
+      </w:r>
+      <w:commentRangeEnd w:id="1"/>
+      <w:r>
+        <w:rPr>
+          <w:rStyle w:val="CommentReference"/>
+          <w:rFonts w:asciiTheme="minorHAnsi" w:eastAsiaTheme="minorHAnsi" w:hAnsiTheme="minorHAnsi" w:cstheme="minorBidi"/>
+          <w:color w:val="auto"/>
+        </w:rPr>
+        <w:commentReference w:id="1"/>
       </w:r>
     </w:p>
     <w:p/>
@@ -46,14 +57,305 @@
         <w:t>Introducción</w:t>
       </w:r>
     </w:p>
-    <w:p/>
+    <w:p>
+      <w:pPr>
+        <w:rPr>
+          <w:highlight w:val="yellow"/>
+        </w:rPr>
+      </w:pPr>
+      <w:r>
+        <w:rPr>
+          <w:highlight w:val="yellow"/>
+        </w:rPr>
+        <w:t>¿Qué son las enfermedades raras? ¿Por qué son relevantes?</w:t>
+      </w:r>
+    </w:p>
+    <w:p>
+      <w:pPr>
+        <w:rPr>
+          <w:highlight w:val="yellow"/>
+        </w:rPr>
+      </w:pPr>
+      <w:r>
+        <w:rPr>
+          <w:highlight w:val="yellow"/>
+        </w:rPr>
+        <w:t>¿Cuáles son las dificultades del diagnóstico y tratamiento?</w:t>
+      </w:r>
+    </w:p>
+    <w:p>
+      <w:pPr>
+        <w:rPr>
+          <w:highlight w:val="yellow"/>
+        </w:rPr>
+      </w:pPr>
+      <w:r>
+        <w:rPr>
+          <w:highlight w:val="yellow"/>
+        </w:rPr>
+        <w:t>¿Cómo es su investigación? Hitos históricos.</w:t>
+      </w:r>
+    </w:p>
+    <w:p>
+      <w:pPr>
+        <w:rPr>
+          <w:highlight w:val="yellow"/>
+        </w:rPr>
+      </w:pPr>
+      <w:r>
+        <w:rPr>
+          <w:highlight w:val="yellow"/>
+        </w:rPr>
+        <w:t>¿Cuál es el papel del análisis de datos en este contexto?</w:t>
+      </w:r>
+    </w:p>
+    <w:p>
+      <w:r>
+        <w:rPr>
+          <w:highlight w:val="yellow"/>
+        </w:rPr>
+        <w:t>** Objetivo del trabajo: preguntas y/o hipótesis.</w:t>
+      </w:r>
+    </w:p>
     <w:p/>
     <w:p>
+      <w:r>
+        <w:t>En Europa, se define enfermedad rara (ER) o poco frecuente como aquella que, con peligro de muerte o invalidez crónica, tiene una prevalencia menor de 5 casos por cada 10.000 habitantes1.</w:t>
+      </w:r>
+    </w:p>
+    <w:p/>
+    <w:p>
       <w:pPr>
         <w:pStyle w:val="Heading2"/>
       </w:pPr>
       <w:r>
         <w:t>Metodología</w:t>
+      </w:r>
+    </w:p>
+    <w:p>
+      <w:pPr>
+        <w:rPr>
+          <w:highlight w:val="yellow"/>
+        </w:rPr>
+      </w:pPr>
+      <w:r>
+        <w:rPr>
+          <w:highlight w:val="yellow"/>
+        </w:rPr>
+        <w:t>Fuente de datos:</w:t>
+      </w:r>
+    </w:p>
+    <w:p>
+      <w:pPr>
+        <w:pStyle w:val="ListParagraph"/>
+        <w:numPr>
+          <w:ilvl w:val="0"/>
+          <w:numId w:val="16"/>
+        </w:numPr>
+        <w:rPr>
+          <w:highlight w:val="yellow"/>
+        </w:rPr>
+      </w:pPr>
+      <w:r>
+        <w:rPr>
+          <w:highlight w:val="yellow"/>
+        </w:rPr>
+        <w:t xml:space="preserve">API </w:t>
+      </w:r>
+      <w:proofErr w:type="spellStart"/>
+      <w:r>
+        <w:rPr>
+          <w:highlight w:val="yellow"/>
+        </w:rPr>
+        <w:t>Orphadata</w:t>
+      </w:r>
+      <w:proofErr w:type="spellEnd"/>
+    </w:p>
+    <w:p>
+      <w:pPr>
+        <w:pStyle w:val="ListParagraph"/>
+        <w:numPr>
+          <w:ilvl w:val="0"/>
+          <w:numId w:val="16"/>
+        </w:numPr>
+        <w:rPr>
+          <w:highlight w:val="yellow"/>
+          <w:lang w:val="en-GB"/>
+        </w:rPr>
+      </w:pPr>
+      <w:r>
+        <w:rPr>
+          <w:highlight w:val="yellow"/>
+          <w:lang w:val="en-GB"/>
+        </w:rPr>
+        <w:t xml:space="preserve">European Medicines Agency (EMEA) </w:t>
+      </w:r>
+      <w:r>
+        <w:rPr>
+          <w:highlight w:val="yellow"/>
+          <w:lang w:val="en-GB"/>
+        </w:rPr>
+        <w:t>Orphan designation</w:t>
+      </w:r>
+    </w:p>
+    <w:p>
+      <w:pPr>
+        <w:pStyle w:val="ListParagraph"/>
+        <w:numPr>
+          <w:ilvl w:val="0"/>
+          <w:numId w:val="16"/>
+        </w:numPr>
+        <w:rPr>
+          <w:highlight w:val="yellow"/>
+        </w:rPr>
+      </w:pPr>
+      <w:r>
+        <w:rPr>
+          <w:highlight w:val="yellow"/>
+        </w:rPr>
+        <w:t xml:space="preserve">Informes </w:t>
+      </w:r>
+      <w:proofErr w:type="spellStart"/>
+      <w:r>
+        <w:rPr>
+          <w:highlight w:val="yellow"/>
+        </w:rPr>
+        <w:t>ReeR</w:t>
+      </w:r>
+      <w:proofErr w:type="spellEnd"/>
+      <w:r>
+        <w:rPr>
+          <w:highlight w:val="yellow"/>
+        </w:rPr>
+        <w:t xml:space="preserve"> (Registro enfermedades r</w:t>
+      </w:r>
+      <w:r>
+        <w:rPr>
+          <w:highlight w:val="yellow"/>
+        </w:rPr>
+        <w:t>aras España) 2021 – 2024</w:t>
+      </w:r>
+    </w:p>
+    <w:p>
+      <w:pPr>
+        <w:pStyle w:val="ListParagraph"/>
+        <w:numPr>
+          <w:ilvl w:val="0"/>
+          <w:numId w:val="16"/>
+        </w:numPr>
+        <w:rPr>
+          <w:highlight w:val="yellow"/>
+        </w:rPr>
+      </w:pPr>
+      <w:r>
+        <w:rPr>
+          <w:highlight w:val="yellow"/>
+        </w:rPr>
+        <w:t xml:space="preserve">Publicaciones científicas de PubMed que contienen “rare </w:t>
+      </w:r>
+      <w:proofErr w:type="spellStart"/>
+      <w:r>
+        <w:rPr>
+          <w:highlight w:val="yellow"/>
+        </w:rPr>
+        <w:t>disease</w:t>
+      </w:r>
+      <w:proofErr w:type="spellEnd"/>
+      <w:r>
+        <w:rPr>
+          <w:highlight w:val="yellow"/>
+        </w:rPr>
+        <w:t>”</w:t>
+      </w:r>
+    </w:p>
+    <w:p>
+      <w:pPr>
+        <w:rPr>
+          <w:highlight w:val="yellow"/>
+        </w:rPr>
+      </w:pPr>
+      <w:r>
+        <w:rPr>
+          <w:highlight w:val="yellow"/>
+        </w:rPr>
+        <w:t>Procesamiento de datos: limpieza + EDA + preprocesado</w:t>
+      </w:r>
+    </w:p>
+    <w:p>
+      <w:pPr>
+        <w:rPr>
+          <w:highlight w:val="yellow"/>
+        </w:rPr>
+      </w:pPr>
+      <w:r>
+        <w:rPr>
+          <w:highlight w:val="yellow"/>
+        </w:rPr>
+        <w:t xml:space="preserve">Herramientas utilizadas: Python (pandas, </w:t>
+      </w:r>
+      <w:proofErr w:type="spellStart"/>
+      <w:r>
+        <w:rPr>
+          <w:highlight w:val="yellow"/>
+        </w:rPr>
+        <w:t>matplotlib</w:t>
+      </w:r>
+      <w:proofErr w:type="spellEnd"/>
+      <w:r>
+        <w:rPr>
+          <w:highlight w:val="yellow"/>
+        </w:rPr>
+        <w:t>/</w:t>
+      </w:r>
+      <w:proofErr w:type="spellStart"/>
+      <w:r>
+        <w:rPr>
+          <w:highlight w:val="yellow"/>
+        </w:rPr>
+        <w:t>seaborn</w:t>
+      </w:r>
+      <w:proofErr w:type="spellEnd"/>
+      <w:r>
+        <w:rPr>
+          <w:highlight w:val="yellow"/>
+        </w:rPr>
+        <w:t>/</w:t>
+      </w:r>
+      <w:proofErr w:type="spellStart"/>
+      <w:r>
+        <w:rPr>
+          <w:highlight w:val="yellow"/>
+        </w:rPr>
+        <w:t>plotly</w:t>
+      </w:r>
+      <w:proofErr w:type="spellEnd"/>
+      <w:r>
+        <w:rPr>
+          <w:highlight w:val="yellow"/>
+        </w:rPr>
+        <w:t xml:space="preserve">), </w:t>
+      </w:r>
+      <w:proofErr w:type="spellStart"/>
+      <w:r>
+        <w:rPr>
+          <w:highlight w:val="yellow"/>
+        </w:rPr>
+        <w:t>Power</w:t>
+      </w:r>
+      <w:proofErr w:type="spellEnd"/>
+      <w:r>
+        <w:rPr>
+          <w:highlight w:val="yellow"/>
+        </w:rPr>
+        <w:t xml:space="preserve"> BI, MySQL</w:t>
+      </w:r>
+    </w:p>
+    <w:p>
+      <w:r>
+        <w:rPr>
+          <w:highlight w:val="yellow"/>
+        </w:rPr>
+        <w:t>Pipeline, filtros, etc.</w:t>
       </w:r>
     </w:p>
     <w:p/>
@@ -66,14 +368,66 @@
         <w:t>Resultados</w:t>
       </w:r>
     </w:p>
-    <w:p/>
-    <w:p/>
     <w:p>
       <w:pPr>
-        <w:pStyle w:val="Heading2"/>
-      </w:pPr>
-      <w:r>
-        <w:t>Discusión</w:t>
+        <w:rPr>
+          <w:highlight w:val="yellow"/>
+        </w:rPr>
+      </w:pPr>
+      <w:r>
+        <w:rPr>
+          <w:highlight w:val="yellow"/>
+        </w:rPr>
+        <w:t>Resultados obtenidos, sin interpretación.</w:t>
+      </w:r>
+    </w:p>
+    <w:p>
+      <w:pPr>
+        <w:rPr>
+          <w:highlight w:val="yellow"/>
+        </w:rPr>
+      </w:pPr>
+      <w:r>
+        <w:rPr>
+          <w:highlight w:val="yellow"/>
+        </w:rPr>
+        <w:t>Tablas y gráficos: prevalencia, localización geográfica, edad, etc.</w:t>
+      </w:r>
+    </w:p>
+    <w:p>
+      <w:pPr>
+        <w:rPr>
+          <w:highlight w:val="yellow"/>
+        </w:rPr>
+      </w:pPr>
+      <w:r>
+        <w:rPr>
+          <w:highlight w:val="yellow"/>
+        </w:rPr>
+        <w:lastRenderedPageBreak/>
+        <w:t>Distribución de enfermedades por región, clasificación según sistema afectado, según gen implicado, etc.</w:t>
+      </w:r>
+    </w:p>
+    <w:p>
+      <w:r>
+        <w:rPr>
+          <w:highlight w:val="yellow"/>
+        </w:rPr>
+        <w:t xml:space="preserve">Evaluación según enfoque: </w:t>
+      </w:r>
+      <w:proofErr w:type="spellStart"/>
+      <w:r>
+        <w:rPr>
+          <w:highlight w:val="yellow"/>
+        </w:rPr>
+        <w:t>epimediológicas</w:t>
+      </w:r>
+      <w:proofErr w:type="spellEnd"/>
+      <w:r>
+        <w:rPr>
+          <w:highlight w:val="yellow"/>
+        </w:rPr>
+        <w:t>/genéticas.</w:t>
       </w:r>
     </w:p>
     <w:p/>
@@ -83,7 +437,54 @@
         <w:pStyle w:val="Heading2"/>
       </w:pPr>
       <w:r>
-        <w:t>Conclusión</w:t>
+        <w:t>Discusión</w:t>
+      </w:r>
+    </w:p>
+    <w:p>
+      <w:pPr>
+        <w:rPr>
+          <w:highlight w:val="yellow"/>
+        </w:rPr>
+      </w:pPr>
+      <w:r>
+        <w:rPr>
+          <w:highlight w:val="yellow"/>
+        </w:rPr>
+        <w:t>Análisis de los resultados.</w:t>
+      </w:r>
+    </w:p>
+    <w:p>
+      <w:pPr>
+        <w:rPr>
+          <w:highlight w:val="yellow"/>
+        </w:rPr>
+      </w:pPr>
+      <w:r>
+        <w:rPr>
+          <w:highlight w:val="yellow"/>
+        </w:rPr>
+        <w:t>Buscar patrones, tendencias y su significado.</w:t>
+      </w:r>
+    </w:p>
+    <w:p>
+      <w:pPr>
+        <w:rPr>
+          <w:highlight w:val="yellow"/>
+        </w:rPr>
+      </w:pPr>
+      <w:r>
+        <w:rPr>
+          <w:highlight w:val="yellow"/>
+        </w:rPr>
+        <w:t>Analizar si existe información suficiente para sacar conclusiones. Limitaciones del Dataset.</w:t>
+      </w:r>
+    </w:p>
+    <w:p>
+      <w:r>
+        <w:rPr>
+          <w:highlight w:val="yellow"/>
+        </w:rPr>
+        <w:t>Analizar las implicaciones que tienen estos resultados para políticas de salud y para la investigación en este ámbito.</w:t>
       </w:r>
     </w:p>
     <w:p/>
@@ -92,23 +493,1041 @@
       <w:pPr>
         <w:pStyle w:val="Heading2"/>
       </w:pPr>
-      <w:commentRangeStart w:id="1"/>
+      <w:r>
+        <w:t>Conclusión</w:t>
+      </w:r>
+    </w:p>
+    <w:p>
+      <w:pPr>
+        <w:rPr>
+          <w:highlight w:val="yellow"/>
+        </w:rPr>
+      </w:pPr>
+      <w:r>
+        <w:rPr>
+          <w:highlight w:val="yellow"/>
+        </w:rPr>
+        <w:t>Resumir los puntos clave de la investigación.</w:t>
+      </w:r>
+    </w:p>
+    <w:p>
+      <w:pPr>
+        <w:rPr>
+          <w:highlight w:val="yellow"/>
+        </w:rPr>
+      </w:pPr>
+      <w:r>
+        <w:rPr>
+          <w:highlight w:val="yellow"/>
+        </w:rPr>
+        <w:t>¿Qué aporta este trabajo?</w:t>
+      </w:r>
+    </w:p>
+    <w:p>
+      <w:r>
+        <w:rPr>
+          <w:highlight w:val="yellow"/>
+        </w:rPr>
+        <w:t>Posibles mejoras</w:t>
+      </w:r>
+      <w:r>
+        <w:t xml:space="preserve"> y futuras líneas de investigación.</w:t>
+      </w:r>
+    </w:p>
+    <w:p/>
+    <w:p/>
+    <w:p>
+      <w:pPr>
+        <w:pStyle w:val="Heading2"/>
+      </w:pPr>
+      <w:commentRangeStart w:id="2"/>
       <w:r>
         <w:t>Referencias</w:t>
       </w:r>
-      <w:commentRangeEnd w:id="1"/>
+      <w:commentRangeEnd w:id="2"/>
       <w:r>
         <w:rPr>
           <w:rStyle w:val="CommentReference"/>
           <w:rFonts w:asciiTheme="minorHAnsi" w:eastAsiaTheme="minorHAnsi" w:hAnsiTheme="minorHAnsi" w:cstheme="minorBidi"/>
           <w:color w:val="auto"/>
         </w:rPr>
-        <w:commentReference w:id="1"/>
+        <w:commentReference w:id="2"/>
+      </w:r>
+    </w:p>
+    <w:p/>
+    <w:p/>
+    <w:p>
+      <w:pPr>
+        <w:pStyle w:val="Heading2"/>
+      </w:pPr>
+      <w:r>
+        <w:rPr>
+          <w:highlight w:val="yellow"/>
+        </w:rPr>
+        <w:t>Extra:</w:t>
+      </w:r>
+    </w:p>
+    <w:p>
+      <w:pPr>
+        <w:pStyle w:val="ListParagraph"/>
+        <w:numPr>
+          <w:ilvl w:val="0"/>
+          <w:numId w:val="15"/>
+        </w:numPr>
+        <w:rPr>
+          <w:b/>
+          <w:bCs/>
+        </w:rPr>
+      </w:pPr>
+      <w:r>
+        <w:rPr>
+          <w:b/>
+          <w:bCs/>
+        </w:rPr>
+        <w:t>Clasificación de enfermedades por sistema afectado (modelo supervisado)</w:t>
+      </w:r>
+    </w:p>
+    <w:p>
+      <w:r>
+        <w:t>Objetivo: Dado un conjunto de características (por ejemplo, prevalencia, edad de aparición, tipo de herencia, síntomas), predecir a qué sistema del cuerpo afecta la enfermedad (neurológico, inmunológico, etc.).</w:t>
+      </w:r>
+    </w:p>
+    <w:p/>
+    <w:p>
+      <w:r>
+        <w:t xml:space="preserve">Modelo: Árboles de decisión, </w:t>
+      </w:r>
+      <w:proofErr w:type="spellStart"/>
+      <w:r>
+        <w:t>Random</w:t>
+      </w:r>
+      <w:proofErr w:type="spellEnd"/>
+      <w:r>
+        <w:t xml:space="preserve"> Forest o </w:t>
+      </w:r>
+      <w:proofErr w:type="spellStart"/>
+      <w:r>
+        <w:t>XGBoost</w:t>
+      </w:r>
+      <w:proofErr w:type="spellEnd"/>
+      <w:r>
+        <w:t>.</w:t>
+      </w:r>
+    </w:p>
+    <w:p>
+      <w:r>
+        <w:t>Datos necesarios: Variables categóricas/numéricas limpias, codificadas.</w:t>
+      </w:r>
+    </w:p>
+    <w:p/>
+    <w:p>
+      <w:pPr>
+        <w:pStyle w:val="ListParagraph"/>
+        <w:numPr>
+          <w:ilvl w:val="0"/>
+          <w:numId w:val="15"/>
+        </w:numPr>
+        <w:rPr>
+          <w:b/>
+          <w:bCs/>
+        </w:rPr>
+      </w:pPr>
+      <w:proofErr w:type="spellStart"/>
+      <w:r>
+        <w:rPr>
+          <w:b/>
+          <w:bCs/>
+        </w:rPr>
+        <w:t>Clustering</w:t>
+      </w:r>
+      <w:proofErr w:type="spellEnd"/>
+      <w:r>
+        <w:rPr>
+          <w:b/>
+          <w:bCs/>
+        </w:rPr>
+        <w:t xml:space="preserve"> (modelo no supervisado)</w:t>
+      </w:r>
+    </w:p>
+    <w:p>
+      <w:r>
+        <w:t>Objetivo: Agrupar enfermedades raras con características similares (sin usar una variable objetivo).</w:t>
+      </w:r>
+    </w:p>
+    <w:p>
+      <w:r>
+        <w:t>Modelo: K-</w:t>
+      </w:r>
+      <w:proofErr w:type="spellStart"/>
+      <w:r>
+        <w:t>means</w:t>
+      </w:r>
+      <w:proofErr w:type="spellEnd"/>
+      <w:r>
+        <w:t>, DBSCAN o PCA para visualización.</w:t>
+      </w:r>
+    </w:p>
+    <w:p>
+      <w:r>
+        <w:t xml:space="preserve">Identificar </w:t>
+      </w:r>
+      <w:proofErr w:type="spellStart"/>
+      <w:proofErr w:type="gramStart"/>
+      <w:r>
+        <w:t>clusters</w:t>
+      </w:r>
+      <w:proofErr w:type="spellEnd"/>
+      <w:proofErr w:type="gramEnd"/>
+      <w:r>
+        <w:t xml:space="preserve"> de enfermedades poco </w:t>
+      </w:r>
+      <w:proofErr w:type="gramStart"/>
+      <w:r>
+        <w:t>estudiadas</w:t>
+      </w:r>
+      <w:proofErr w:type="gramEnd"/>
+      <w:r>
+        <w:t xml:space="preserve"> pero con rasgos comunes.</w:t>
+      </w:r>
+    </w:p>
+    <w:p>
+      <w:r>
+        <w:t>Explorar patrones ocultos que no se ven a simple vista.</w:t>
+      </w:r>
+    </w:p>
+    <w:p>
+      <w:r>
+        <w:rPr>
+          <w:noProof/>
+        </w:rPr>
+        <mc:AlternateContent>
+          <mc:Choice Requires="wps">
+            <w:drawing>
+              <wp:anchor distT="45720" distB="45720" distL="114300" distR="114300" simplePos="0" relativeHeight="251659264" behindDoc="0" locked="0" layoutInCell="1" allowOverlap="1" wp14:anchorId="642493B3" wp14:editId="6A433894">
+                <wp:simplePos x="0" y="0"/>
+                <wp:positionH relativeFrom="column">
+                  <wp:posOffset>0</wp:posOffset>
+                </wp:positionH>
+                <wp:positionV relativeFrom="paragraph">
+                  <wp:posOffset>325120</wp:posOffset>
+                </wp:positionV>
+                <wp:extent cx="5365750" cy="1404620"/>
+                <wp:effectExtent l="0" t="0" r="25400" b="20955"/>
+                <wp:wrapSquare wrapText="bothSides"/>
+                <wp:docPr id="217" name="Text Box 2"/>
+                <wp:cNvGraphicFramePr>
+                  <a:graphicFrameLocks xmlns:a="http://schemas.openxmlformats.org/drawingml/2006/main"/>
+                </wp:cNvGraphicFramePr>
+                <a:graphic xmlns:a="http://schemas.openxmlformats.org/drawingml/2006/main">
+                  <a:graphicData uri="http://schemas.microsoft.com/office/word/2010/wordprocessingShape">
+                    <wps:wsp>
+                      <wps:cNvSpPr txBox="1">
+                        <a:spLocks noChangeArrowheads="1"/>
+                      </wps:cNvSpPr>
+                      <wps:spPr bwMode="auto">
+                        <a:xfrm>
+                          <a:off x="0" y="0"/>
+                          <a:ext cx="5365750" cy="1404620"/>
+                        </a:xfrm>
+                        <a:prstGeom prst="rect">
+                          <a:avLst/>
+                        </a:prstGeom>
+                        <a:solidFill>
+                          <a:srgbClr val="FFFFFF"/>
+                        </a:solidFill>
+                        <a:ln w="9525">
+                          <a:solidFill>
+                            <a:srgbClr val="000000"/>
+                          </a:solidFill>
+                          <a:miter lim="800000"/>
+                          <a:headEnd/>
+                          <a:tailEnd/>
+                        </a:ln>
+                      </wps:spPr>
+                      <wps:txbx>
+                        <w:txbxContent>
+                          <w:p>
+                            <w:r>
+                              <w:rPr>
+                                <w:noProof/>
+                              </w:rPr>
+                              <w:drawing>
+                                <wp:inline distT="0" distB="0" distL="0" distR="0" wp14:anchorId="43427F23" wp14:editId="691448BD">
+                                  <wp:extent cx="387350" cy="387350"/>
+                                  <wp:effectExtent l="0" t="0" r="0" b="0"/>
+                                  <wp:docPr id="388124547" name="Graphic 1" descr="Thought bubble outline"/>
+                                  <wp:cNvGraphicFramePr>
+                                    <a:graphicFrameLocks xmlns:a="http://schemas.openxmlformats.org/drawingml/2006/main" noChangeAspect="1"/>
+                                  </wp:cNvGraphicFramePr>
+                                  <a:graphic xmlns:a="http://schemas.openxmlformats.org/drawingml/2006/main">
+                                    <a:graphicData uri="http://schemas.openxmlformats.org/drawingml/2006/picture">
+                                      <pic:pic xmlns:pic="http://schemas.openxmlformats.org/drawingml/2006/picture">
+                                        <pic:nvPicPr>
+                                          <pic:cNvPr id="388124547" name="Graphic 388124547" descr="Thought bubble outline"/>
+                                          <pic:cNvPicPr/>
+                                        </pic:nvPicPr>
+                                        <pic:blipFill>
+                                          <a:blip r:embed="rId12">
+                                            <a:extLst>
+                                              <a:ext uri="{96DAC541-7B7A-43D3-8B79-37D633B846F1}">
+                                                <asvg:svgBlip xmlns:asvg="http://schemas.microsoft.com/office/drawing/2016/SVG/main" r:embed="rId13"/>
+                                              </a:ext>
+                                            </a:extLst>
+                                          </a:blip>
+                                          <a:stretch>
+                                            <a:fillRect/>
+                                          </a:stretch>
+                                        </pic:blipFill>
+                                        <pic:spPr>
+                                          <a:xfrm>
+                                            <a:off x="0" y="0"/>
+                                            <a:ext cx="387350" cy="387350"/>
+                                          </a:xfrm>
+                                          <a:prstGeom prst="rect">
+                                            <a:avLst/>
+                                          </a:prstGeom>
+                                        </pic:spPr>
+                                      </pic:pic>
+                                    </a:graphicData>
+                                  </a:graphic>
+                                </wp:inline>
+                              </w:drawing>
+                            </w:r>
+                            <w:r>
+                              <w:t xml:space="preserve">Analizar la interacción entre el fármaco </w:t>
+                            </w:r>
+                            <w:proofErr w:type="spellStart"/>
+                            <w:r>
+                              <w:t>cannabidiol</w:t>
+                            </w:r>
+                            <w:proofErr w:type="spellEnd"/>
+                            <w:r>
+                              <w:t xml:space="preserve"> (CBD) y la proteína (</w:t>
+                            </w:r>
+                            <w:r>
+                              <w:t xml:space="preserve">Ras/Rap </w:t>
+                            </w:r>
+                            <w:proofErr w:type="spellStart"/>
+                            <w:r>
+                              <w:t>GTPase-activating</w:t>
+                            </w:r>
+                            <w:proofErr w:type="spellEnd"/>
+                            <w:r>
+                              <w:t xml:space="preserve"> </w:t>
+                            </w:r>
+                            <w:proofErr w:type="spellStart"/>
+                            <w:r>
+                              <w:t>protein</w:t>
+                            </w:r>
+                            <w:proofErr w:type="spellEnd"/>
+                            <w:r>
+                              <w:t xml:space="preserve"> </w:t>
+                            </w:r>
+                            <w:proofErr w:type="spellStart"/>
+                            <w:r>
+                              <w:t>SynGAP</w:t>
+                            </w:r>
+                            <w:proofErr w:type="spellEnd"/>
+                            <w:r>
+                              <w:t>) del gen SYNGAP1.</w:t>
+                            </w:r>
+                          </w:p>
+                          <w:p>
+                            <w:pPr>
+                              <w:pStyle w:val="ListParagraph"/>
+                              <w:numPr>
+                                <w:ilvl w:val="0"/>
+                                <w:numId w:val="12"/>
+                              </w:numPr>
+                              <w:ind w:left="426"/>
+                            </w:pPr>
+                            <w:r>
+                              <w:t>¿Hay datos que indiquen la existencia de una relación directa entre CBD y SYNGAP1?</w:t>
+                            </w:r>
+                          </w:p>
+                          <w:p>
+                            <w:pPr>
+                              <w:pStyle w:val="ListParagraph"/>
+                              <w:numPr>
+                                <w:ilvl w:val="0"/>
+                                <w:numId w:val="12"/>
+                              </w:numPr>
+                              <w:ind w:left="426"/>
+                            </w:pPr>
+                            <w:r>
+                              <w:t>¿Hay otras proteínas en el gen SYNGAP1 que puedan interaccionar con el CBD?</w:t>
+                            </w:r>
+                          </w:p>
+                          <w:p>
+                            <w:pPr>
+                              <w:pStyle w:val="ListParagraph"/>
+                              <w:numPr>
+                                <w:ilvl w:val="0"/>
+                                <w:numId w:val="12"/>
+                              </w:numPr>
+                              <w:ind w:left="426"/>
+                            </w:pPr>
+                            <w:r>
+                              <w:t>¿Qué efectos biológicos o rutas de señalización comparten el CBD y SYNGAP1?</w:t>
+                            </w:r>
+                          </w:p>
+                          <w:p>
+                            <w:pPr>
+                              <w:ind w:left="66"/>
+                            </w:pPr>
+                            <w:r>
+                              <w:t>¿Qué hacer?</w:t>
+                            </w:r>
+                          </w:p>
+                          <w:p>
+                            <w:pPr>
+                              <w:pStyle w:val="ListParagraph"/>
+                              <w:numPr>
+                                <w:ilvl w:val="0"/>
+                                <w:numId w:val="13"/>
+                              </w:numPr>
+                              <w:ind w:left="426"/>
+                            </w:pPr>
+                            <w:r>
+                              <w:t>Consultar bases de datos bioinformáticas para buscar interacciones existentes.</w:t>
+                            </w:r>
+                          </w:p>
+                          <w:p>
+                            <w:pPr>
+                              <w:pStyle w:val="ListParagraph"/>
+                              <w:numPr>
+                                <w:ilvl w:val="0"/>
+                                <w:numId w:val="13"/>
+                              </w:numPr>
+                              <w:ind w:left="426"/>
+                            </w:pPr>
+                            <w:r>
+                              <w:t>Analizar redes de proteínas para buscar unas similares a la de SYNGAP1.</w:t>
+                            </w:r>
+                          </w:p>
+                          <w:p>
+                            <w:pPr>
+                              <w:pStyle w:val="ListParagraph"/>
+                              <w:numPr>
+                                <w:ilvl w:val="0"/>
+                                <w:numId w:val="13"/>
+                              </w:numPr>
+                              <w:ind w:left="426"/>
+                            </w:pPr>
+                            <w:r>
+                              <w:t>Analizar la similitud química entre CBD y otros compuestos que interactúan con SYNGAP1.</w:t>
+                            </w:r>
+                          </w:p>
+                          <w:p>
+                            <w:pPr>
+                              <w:pStyle w:val="ListParagraph"/>
+                              <w:numPr>
+                                <w:ilvl w:val="0"/>
+                                <w:numId w:val="13"/>
+                              </w:numPr>
+                              <w:ind w:left="426"/>
+                            </w:pPr>
+                            <w:r>
+                              <w:t>Analizar enriquecimiento funcional para ver si están involucrados en rutas comunes.</w:t>
+                            </w:r>
+                          </w:p>
+                          <w:p>
+                            <w:r>
+                              <w:t>Paso a paso:</w:t>
+                            </w:r>
+                          </w:p>
+                          <w:p>
+                            <w:pPr>
+                              <w:pStyle w:val="ListParagraph"/>
+                              <w:numPr>
+                                <w:ilvl w:val="0"/>
+                                <w:numId w:val="14"/>
+                              </w:numPr>
+                              <w:rPr>
+                                <w:lang w:val="en-GB"/>
+                              </w:rPr>
+                            </w:pPr>
+                            <w:r>
+                              <w:rPr>
+                                <w:lang w:val="en-GB"/>
+                              </w:rPr>
+                              <w:t>STITCH (</w:t>
+                            </w:r>
+                            <w:r>
+                              <w:rPr>
+                                <w:lang w:val="en-GB"/>
+                              </w:rPr>
+                              <w:t>S</w:t>
+                            </w:r>
+                            <w:r>
+                              <w:rPr>
+                                <w:lang w:val="en-GB"/>
+                              </w:rPr>
+                              <w:t xml:space="preserve">earch Tool for Interactions of Chemicals) y </w:t>
+                            </w:r>
+                            <w:proofErr w:type="spellStart"/>
+                            <w:r>
+                              <w:rPr>
+                                <w:lang w:val="en-GB"/>
+                              </w:rPr>
+                              <w:t>ChEMBL</w:t>
+                            </w:r>
+                            <w:proofErr w:type="spellEnd"/>
+                            <w:r>
+                              <w:rPr>
+                                <w:lang w:val="en-GB"/>
+                              </w:rPr>
+                              <w:t xml:space="preserve"> para </w:t>
+                            </w:r>
+                            <w:proofErr w:type="spellStart"/>
+                            <w:r>
+                              <w:rPr>
+                                <w:lang w:val="en-GB"/>
+                              </w:rPr>
+                              <w:t>verificar</w:t>
+                            </w:r>
+                            <w:proofErr w:type="spellEnd"/>
+                            <w:r>
+                              <w:rPr>
+                                <w:lang w:val="en-GB"/>
+                              </w:rPr>
+                              <w:t xml:space="preserve"> las </w:t>
+                            </w:r>
+                            <w:proofErr w:type="spellStart"/>
+                            <w:r>
+                              <w:rPr>
+                                <w:lang w:val="en-GB"/>
+                              </w:rPr>
+                              <w:t>interacciones</w:t>
+                            </w:r>
+                            <w:proofErr w:type="spellEnd"/>
+                            <w:r>
+                              <w:rPr>
+                                <w:lang w:val="en-GB"/>
+                              </w:rPr>
+                              <w:t xml:space="preserve"> CBD – SYNGAP1.</w:t>
+                            </w:r>
+                            <w:r>
+                              <w:rPr>
+                                <w:lang w:val="en-GB"/>
+                              </w:rPr>
+                              <w:t xml:space="preserve"> </w:t>
+                            </w:r>
+                            <w:hyperlink r:id="rId14" w:history="1">
+                              <w:r>
+                                <w:rPr>
+                                  <w:rStyle w:val="Hyperlink"/>
+                                </w:rPr>
+                                <w:t xml:space="preserve">STITCH: </w:t>
+                              </w:r>
+                              <w:proofErr w:type="spellStart"/>
+                              <w:r>
+                                <w:rPr>
+                                  <w:rStyle w:val="Hyperlink"/>
+                                </w:rPr>
+                                <w:t>chemical</w:t>
+                              </w:r>
+                              <w:proofErr w:type="spellEnd"/>
+                              <w:r>
+                                <w:rPr>
+                                  <w:rStyle w:val="Hyperlink"/>
+                                </w:rPr>
+                                <w:t xml:space="preserve"> </w:t>
+                              </w:r>
+                              <w:proofErr w:type="spellStart"/>
+                              <w:r>
+                                <w:rPr>
+                                  <w:rStyle w:val="Hyperlink"/>
+                                </w:rPr>
+                                <w:t>association</w:t>
+                              </w:r>
+                              <w:proofErr w:type="spellEnd"/>
+                              <w:r>
+                                <w:rPr>
+                                  <w:rStyle w:val="Hyperlink"/>
+                                </w:rPr>
+                                <w:t xml:space="preserve"> </w:t>
+                              </w:r>
+                              <w:proofErr w:type="spellStart"/>
+                              <w:r>
+                                <w:rPr>
+                                  <w:rStyle w:val="Hyperlink"/>
+                                </w:rPr>
+                                <w:t>networks</w:t>
+                              </w:r>
+                              <w:proofErr w:type="spellEnd"/>
+                            </w:hyperlink>
+                          </w:p>
+                          <w:p>
+                            <w:pPr>
+                              <w:pStyle w:val="ListParagraph"/>
+                              <w:numPr>
+                                <w:ilvl w:val="0"/>
+                                <w:numId w:val="14"/>
+                              </w:numPr>
+                            </w:pPr>
+                            <w:r>
+                              <w:t>STRING para encontrar proteínas similares a la de SYNGAP1.</w:t>
+                            </w:r>
+                          </w:p>
+                          <w:p>
+                            <w:pPr>
+                              <w:pStyle w:val="ListParagraph"/>
+                              <w:numPr>
+                                <w:ilvl w:val="0"/>
+                                <w:numId w:val="14"/>
+                              </w:numPr>
+                            </w:pPr>
+                            <w:r>
+                              <w:t xml:space="preserve">Ver si hay otras proteínas similares a SYNGAP1. En </w:t>
+                            </w:r>
+                            <w:proofErr w:type="spellStart"/>
+                            <w:r>
+                              <w:t>ChEMBL</w:t>
+                            </w:r>
+                            <w:proofErr w:type="spellEnd"/>
+                            <w:r>
+                              <w:t xml:space="preserve"> o </w:t>
+                            </w:r>
+                            <w:proofErr w:type="spellStart"/>
+                            <w:r>
+                              <w:t>SwissTargetPrediction</w:t>
+                            </w:r>
+                            <w:proofErr w:type="spellEnd"/>
+                            <w:r>
+                              <w:t xml:space="preserve"> se puede buscar si existe interacción entre ellas y el CBD</w:t>
+                            </w:r>
+                          </w:p>
+                          <w:p>
+                            <w:pPr>
+                              <w:pStyle w:val="ListParagraph"/>
+                              <w:numPr>
+                                <w:ilvl w:val="0"/>
+                                <w:numId w:val="14"/>
+                              </w:numPr>
+                            </w:pPr>
+                            <w:r>
+                              <w:t xml:space="preserve">Buscar fármacos que interactúen con SYNGAP1 y ver si son químicamente similares al CBD con </w:t>
+                            </w:r>
+                            <w:proofErr w:type="spellStart"/>
+                            <w:r>
+                              <w:t>RDKit</w:t>
+                            </w:r>
+                            <w:proofErr w:type="spellEnd"/>
+                            <w:r>
+                              <w:t>.</w:t>
+                            </w:r>
+                          </w:p>
+                        </w:txbxContent>
+                      </wps:txbx>
+                      <wps:bodyPr rot="0" vert="horz" wrap="square" lIns="91440" tIns="45720" rIns="91440" bIns="45720" anchor="t" anchorCtr="0">
+                        <a:spAutoFit/>
+                      </wps:bodyPr>
+                    </wps:wsp>
+                  </a:graphicData>
+                </a:graphic>
+                <wp14:sizeRelH relativeFrom="margin">
+                  <wp14:pctWidth>0</wp14:pctWidth>
+                </wp14:sizeRelH>
+                <wp14:sizeRelV relativeFrom="margin">
+                  <wp14:pctHeight>20000</wp14:pctHeight>
+                </wp14:sizeRelV>
+              </wp:anchor>
+            </w:drawing>
+          </mc:Choice>
+          <mc:Fallback>
+            <w:pict>
+              <v:shapetype w14:anchorId="642493B3" id="_x0000_t202" coordsize="21600,21600" o:spt="202" path="m,l,21600r21600,l21600,xe">
+                <v:stroke joinstyle="miter"/>
+                <v:path gradientshapeok="t" o:connecttype="rect"/>
+              </v:shapetype>
+              <v:shape id="Text Box 2" o:spid="_x0000_s1026" type="#_x0000_t202" style="position:absolute;left:0;text-align:left;margin-left:0;margin-top:25.6pt;width:422.5pt;height:110.6pt;z-index:251659264;visibility:visible;mso-wrap-style:square;mso-width-percent:0;mso-height-percent:200;mso-wrap-distance-left:9pt;mso-wrap-distance-top:3.6pt;mso-wrap-distance-right:9pt;mso-wrap-distance-bottom:3.6pt;mso-position-horizontal:absolute;mso-position-horizontal-relative:text;mso-position-vertical:absolute;mso-position-vertical-relative:text;mso-width-percent:0;mso-height-percent:200;mso-width-relative:margin;mso-height-relative:margin;v-text-anchor:top" o:gfxdata="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">
+                <v:textbox style="mso-fit-shape-to-text:t">
+                  <w:txbxContent>
+                    <w:p>
+                      <w:r>
+                        <w:rPr>
+                          <w:noProof/>
+                        </w:rPr>
+                        <w:drawing>
+                          <wp:inline distT="0" distB="0" distL="0" distR="0" wp14:anchorId="43427F23" wp14:editId="691448BD">
+                            <wp:extent cx="387350" cy="387350"/>
+                            <wp:effectExtent l="0" t="0" r="0" b="0"/>
+                            <wp:docPr id="388124547" name="Graphic 1" descr="Thought bubble outline"/>
+                            <wp:cNvGraphicFramePr>
+                              <a:graphicFrameLocks xmlns:a="http://schemas.openxmlformats.org/drawingml/2006/main" noChangeAspect="1"/>
+                            </wp:cNvGraphicFramePr>
+                            <a:graphic xmlns:a="http://schemas.openxmlformats.org/drawingml/2006/main">
+                              <a:graphicData uri="http://schemas.openxmlformats.org/drawingml/2006/picture">
+                                <pic:pic xmlns:pic="http://schemas.openxmlformats.org/drawingml/2006/picture">
+                                  <pic:nvPicPr>
+                                    <pic:cNvPr id="388124547" name="Graphic 388124547" descr="Thought bubble outline"/>
+                                    <pic:cNvPicPr/>
+                                  </pic:nvPicPr>
+                                  <pic:blipFill>
+                                    <a:blip r:embed="rId12">
+                                      <a:extLst>
+                                        <a:ext uri="{96DAC541-7B7A-43D3-8B79-37D633B846F1}">
+                                          <asvg:svgBlip xmlns:asvg="http://schemas.microsoft.com/office/drawing/2016/SVG/main" r:embed="rId13"/>
+                                        </a:ext>
+                                      </a:extLst>
+                                    </a:blip>
+                                    <a:stretch>
+                                      <a:fillRect/>
+                                    </a:stretch>
+                                  </pic:blipFill>
+                                  <pic:spPr>
+                                    <a:xfrm>
+                                      <a:off x="0" y="0"/>
+                                      <a:ext cx="387350" cy="387350"/>
+                                    </a:xfrm>
+                                    <a:prstGeom prst="rect">
+                                      <a:avLst/>
+                                    </a:prstGeom>
+                                  </pic:spPr>
+                                </pic:pic>
+                              </a:graphicData>
+                            </a:graphic>
+                          </wp:inline>
+                        </w:drawing>
+                      </w:r>
+                      <w:r>
+                        <w:t xml:space="preserve">Analizar la interacción entre el fármaco </w:t>
+                      </w:r>
+                      <w:proofErr w:type="spellStart"/>
+                      <w:r>
+                        <w:t>cannabidiol</w:t>
+                      </w:r>
+                      <w:proofErr w:type="spellEnd"/>
+                      <w:r>
+                        <w:t xml:space="preserve"> (CBD) y la proteína (</w:t>
+                      </w:r>
+                      <w:r>
+                        <w:t xml:space="preserve">Ras/Rap </w:t>
+                      </w:r>
+                      <w:proofErr w:type="spellStart"/>
+                      <w:r>
+                        <w:t>GTPase-activating</w:t>
+                      </w:r>
+                      <w:proofErr w:type="spellEnd"/>
+                      <w:r>
+                        <w:t xml:space="preserve"> </w:t>
+                      </w:r>
+                      <w:proofErr w:type="spellStart"/>
+                      <w:r>
+                        <w:t>protein</w:t>
+                      </w:r>
+                      <w:proofErr w:type="spellEnd"/>
+                      <w:r>
+                        <w:t xml:space="preserve"> </w:t>
+                      </w:r>
+                      <w:proofErr w:type="spellStart"/>
+                      <w:r>
+                        <w:t>SynGAP</w:t>
+                      </w:r>
+                      <w:proofErr w:type="spellEnd"/>
+                      <w:r>
+                        <w:t>) del gen SYNGAP1.</w:t>
+                      </w:r>
+                    </w:p>
+                    <w:p>
+                      <w:pPr>
+                        <w:pStyle w:val="ListParagraph"/>
+                        <w:numPr>
+                          <w:ilvl w:val="0"/>
+                          <w:numId w:val="12"/>
+                        </w:numPr>
+                        <w:ind w:left="426"/>
+                      </w:pPr>
+                      <w:r>
+                        <w:t>¿Hay datos que indiquen la existencia de una relación directa entre CBD y SYNGAP1?</w:t>
+                      </w:r>
+                    </w:p>
+                    <w:p>
+                      <w:pPr>
+                        <w:pStyle w:val="ListParagraph"/>
+                        <w:numPr>
+                          <w:ilvl w:val="0"/>
+                          <w:numId w:val="12"/>
+                        </w:numPr>
+                        <w:ind w:left="426"/>
+                      </w:pPr>
+                      <w:r>
+                        <w:t>¿Hay otras proteínas en el gen SYNGAP1 que puedan interaccionar con el CBD?</w:t>
+                      </w:r>
+                    </w:p>
+                    <w:p>
+                      <w:pPr>
+                        <w:pStyle w:val="ListParagraph"/>
+                        <w:numPr>
+                          <w:ilvl w:val="0"/>
+                          <w:numId w:val="12"/>
+                        </w:numPr>
+                        <w:ind w:left="426"/>
+                      </w:pPr>
+                      <w:r>
+                        <w:t>¿Qué efectos biológicos o rutas de señalización comparten el CBD y SYNGAP1?</w:t>
+                      </w:r>
+                    </w:p>
+                    <w:p>
+                      <w:pPr>
+                        <w:ind w:left="66"/>
+                      </w:pPr>
+                      <w:r>
+                        <w:t>¿Qué hacer?</w:t>
+                      </w:r>
+                    </w:p>
+                    <w:p>
+                      <w:pPr>
+                        <w:pStyle w:val="ListParagraph"/>
+                        <w:numPr>
+                          <w:ilvl w:val="0"/>
+                          <w:numId w:val="13"/>
+                        </w:numPr>
+                        <w:ind w:left="426"/>
+                      </w:pPr>
+                      <w:r>
+                        <w:t>Consultar bases de datos bioinformáticas para buscar interacciones existentes.</w:t>
+                      </w:r>
+                    </w:p>
+                    <w:p>
+                      <w:pPr>
+                        <w:pStyle w:val="ListParagraph"/>
+                        <w:numPr>
+                          <w:ilvl w:val="0"/>
+                          <w:numId w:val="13"/>
+                        </w:numPr>
+                        <w:ind w:left="426"/>
+                      </w:pPr>
+                      <w:r>
+                        <w:t>Analizar redes de proteínas para buscar unas similares a la de SYNGAP1.</w:t>
+                      </w:r>
+                    </w:p>
+                    <w:p>
+                      <w:pPr>
+                        <w:pStyle w:val="ListParagraph"/>
+                        <w:numPr>
+                          <w:ilvl w:val="0"/>
+                          <w:numId w:val="13"/>
+                        </w:numPr>
+                        <w:ind w:left="426"/>
+                      </w:pPr>
+                      <w:r>
+                        <w:t>Analizar la similitud química entre CBD y otros compuestos que interactúan con SYNGAP1.</w:t>
+                      </w:r>
+                    </w:p>
+                    <w:p>
+                      <w:pPr>
+                        <w:pStyle w:val="ListParagraph"/>
+                        <w:numPr>
+                          <w:ilvl w:val="0"/>
+                          <w:numId w:val="13"/>
+                        </w:numPr>
+                        <w:ind w:left="426"/>
+                      </w:pPr>
+                      <w:r>
+                        <w:t>Analizar enriquecimiento funcional para ver si están involucrados en rutas comunes.</w:t>
+                      </w:r>
+                    </w:p>
+                    <w:p>
+                      <w:r>
+                        <w:t>Paso a paso:</w:t>
+                      </w:r>
+                    </w:p>
+                    <w:p>
+                      <w:pPr>
+                        <w:pStyle w:val="ListParagraph"/>
+                        <w:numPr>
+                          <w:ilvl w:val="0"/>
+                          <w:numId w:val="14"/>
+                        </w:numPr>
+                        <w:rPr>
+                          <w:lang w:val="en-GB"/>
+                        </w:rPr>
+                      </w:pPr>
+                      <w:r>
+                        <w:rPr>
+                          <w:lang w:val="en-GB"/>
+                        </w:rPr>
+                        <w:t>STITCH (</w:t>
+                      </w:r>
+                      <w:r>
+                        <w:rPr>
+                          <w:lang w:val="en-GB"/>
+                        </w:rPr>
+                        <w:t>S</w:t>
+                      </w:r>
+                      <w:r>
+                        <w:rPr>
+                          <w:lang w:val="en-GB"/>
+                        </w:rPr>
+                        <w:t xml:space="preserve">earch Tool for Interactions of Chemicals) y </w:t>
+                      </w:r>
+                      <w:proofErr w:type="spellStart"/>
+                      <w:r>
+                        <w:rPr>
+                          <w:lang w:val="en-GB"/>
+                        </w:rPr>
+                        <w:t>ChEMBL</w:t>
+                      </w:r>
+                      <w:proofErr w:type="spellEnd"/>
+                      <w:r>
+                        <w:rPr>
+                          <w:lang w:val="en-GB"/>
+                        </w:rPr>
+                        <w:t xml:space="preserve"> para </w:t>
+                      </w:r>
+                      <w:proofErr w:type="spellStart"/>
+                      <w:r>
+                        <w:rPr>
+                          <w:lang w:val="en-GB"/>
+                        </w:rPr>
+                        <w:t>verificar</w:t>
+                      </w:r>
+                      <w:proofErr w:type="spellEnd"/>
+                      <w:r>
+                        <w:rPr>
+                          <w:lang w:val="en-GB"/>
+                        </w:rPr>
+                        <w:t xml:space="preserve"> las </w:t>
+                      </w:r>
+                      <w:proofErr w:type="spellStart"/>
+                      <w:r>
+                        <w:rPr>
+                          <w:lang w:val="en-GB"/>
+                        </w:rPr>
+                        <w:t>interacciones</w:t>
+                      </w:r>
+                      <w:proofErr w:type="spellEnd"/>
+                      <w:r>
+                        <w:rPr>
+                          <w:lang w:val="en-GB"/>
+                        </w:rPr>
+                        <w:t xml:space="preserve"> CBD – SYNGAP1.</w:t>
+                      </w:r>
+                      <w:r>
+                        <w:rPr>
+                          <w:lang w:val="en-GB"/>
+                        </w:rPr>
+                        <w:t xml:space="preserve"> </w:t>
+                      </w:r>
+                      <w:hyperlink r:id="rId15" w:history="1">
+                        <w:r>
+                          <w:rPr>
+                            <w:rStyle w:val="Hyperlink"/>
+                          </w:rPr>
+                          <w:t xml:space="preserve">STITCH: </w:t>
+                        </w:r>
+                        <w:proofErr w:type="spellStart"/>
+                        <w:r>
+                          <w:rPr>
+                            <w:rStyle w:val="Hyperlink"/>
+                          </w:rPr>
+                          <w:t>chemical</w:t>
+                        </w:r>
+                        <w:proofErr w:type="spellEnd"/>
+                        <w:r>
+                          <w:rPr>
+                            <w:rStyle w:val="Hyperlink"/>
+                          </w:rPr>
+                          <w:t xml:space="preserve"> </w:t>
+                        </w:r>
+                        <w:proofErr w:type="spellStart"/>
+                        <w:r>
+                          <w:rPr>
+                            <w:rStyle w:val="Hyperlink"/>
+                          </w:rPr>
+                          <w:t>association</w:t>
+                        </w:r>
+                        <w:proofErr w:type="spellEnd"/>
+                        <w:r>
+                          <w:rPr>
+                            <w:rStyle w:val="Hyperlink"/>
+                          </w:rPr>
+                          <w:t xml:space="preserve"> </w:t>
+                        </w:r>
+                        <w:proofErr w:type="spellStart"/>
+                        <w:r>
+                          <w:rPr>
+                            <w:rStyle w:val="Hyperlink"/>
+                          </w:rPr>
+                          <w:t>networks</w:t>
+                        </w:r>
+                        <w:proofErr w:type="spellEnd"/>
+                      </w:hyperlink>
+                    </w:p>
+                    <w:p>
+                      <w:pPr>
+                        <w:pStyle w:val="ListParagraph"/>
+                        <w:numPr>
+                          <w:ilvl w:val="0"/>
+                          <w:numId w:val="14"/>
+                        </w:numPr>
+                      </w:pPr>
+                      <w:r>
+                        <w:t>STRING para encontrar proteínas similares a la de SYNGAP1.</w:t>
+                      </w:r>
+                    </w:p>
+                    <w:p>
+                      <w:pPr>
+                        <w:pStyle w:val="ListParagraph"/>
+                        <w:numPr>
+                          <w:ilvl w:val="0"/>
+                          <w:numId w:val="14"/>
+                        </w:numPr>
+                      </w:pPr>
+                      <w:r>
+                        <w:t xml:space="preserve">Ver si hay otras proteínas similares a SYNGAP1. En </w:t>
+                      </w:r>
+                      <w:proofErr w:type="spellStart"/>
+                      <w:r>
+                        <w:t>ChEMBL</w:t>
+                      </w:r>
+                      <w:proofErr w:type="spellEnd"/>
+                      <w:r>
+                        <w:t xml:space="preserve"> o </w:t>
+                      </w:r>
+                      <w:proofErr w:type="spellStart"/>
+                      <w:r>
+                        <w:t>SwissTargetPrediction</w:t>
+                      </w:r>
+                      <w:proofErr w:type="spellEnd"/>
+                      <w:r>
+                        <w:t xml:space="preserve"> se puede buscar si existe interacción entre ellas y el CBD</w:t>
+                      </w:r>
+                    </w:p>
+                    <w:p>
+                      <w:pPr>
+                        <w:pStyle w:val="ListParagraph"/>
+                        <w:numPr>
+                          <w:ilvl w:val="0"/>
+                          <w:numId w:val="14"/>
+                        </w:numPr>
+                      </w:pPr>
+                      <w:r>
+                        <w:t xml:space="preserve">Buscar fármacos que interactúen con SYNGAP1 y ver si son químicamente similares al CBD con </w:t>
+                      </w:r>
+                      <w:proofErr w:type="spellStart"/>
+                      <w:r>
+                        <w:t>RDKit</w:t>
+                      </w:r>
+                      <w:proofErr w:type="spellEnd"/>
+                      <w:r>
+                        <w:t>.</w:t>
+                      </w:r>
+                    </w:p>
+                  </w:txbxContent>
+                </v:textbox>
+                <w10:wrap type="square"/>
+              </v:shape>
+            </w:pict>
+          </mc:Fallback>
+        </mc:AlternateContent>
       </w:r>
     </w:p>
     <w:sectPr>
-      <w:headerReference w:type="default" r:id="rId11"/>
-      <w:footerReference w:type="default" r:id="rId12"/>
+      <w:headerReference w:type="default" r:id="rId16"/>
+      <w:footerReference w:type="default" r:id="rId17"/>
       <w:pgSz w:w="11906" w:h="16838"/>
       <w:pgMar w:top="1417" w:right="1701" w:bottom="1417" w:left="1701" w:header="708" w:footer="708" w:gutter="0"/>
       <w:cols w:space="708"/>
@@ -137,7 +1556,24 @@
       </w:r>
     </w:p>
   </w:comment>
-  <w:comment w:id="1" w:author="María Uriburu Gray" w:date="2025-03-27T10:27:00Z" w:initials="MU">
+  <w:comment w:id="1" w:author="María Uriburu Gray" w:date="2025-04-08T17:48:00Z" w:initials="MU">
+    <w:p>
+      <w:pPr>
+        <w:pStyle w:val="CommentText"/>
+        <w:jc w:val="left"/>
+      </w:pPr>
+      <w:r>
+        <w:rPr>
+          <w:rStyle w:val="CommentReference"/>
+        </w:rPr>
+        <w:annotationRef/>
+      </w:r>
+      <w:r>
+        <w:t>AL FINAL</w:t>
+      </w:r>
+    </w:p>
+  </w:comment>
+  <w:comment w:id="2" w:author="María Uriburu Gray" w:date="2025-03-27T10:27:00Z" w:initials="MU">
     <w:p>
       <w:pPr>
         <w:pStyle w:val="CommentText"/>
@@ -160,6 +1596,7 @@
 <file path=word/commentsExtended.xml><?xml version="1.0" encoding="utf-8"?>
 <w15:commentsEx xmlns:wpc="http://schemas.microsoft.com/office/word/2010/wordprocessingCanvas" xmlns:cx="http://schemas.microsoft.com/office/drawing/2014/chartex" xmlns:cx1="http://schemas.microsoft.com/office/drawing/2015/9/8/chartex" xmlns:cx2="http://schemas.microsoft.com/office/drawing/2015/10/21/chartex" xmlns:cx3="http://schemas.microsoft.com/office/drawing/2016/5/9/chartex" xmlns:cx4="http://schemas.microsoft.com/office/drawing/2016/5/10/chartex" xmlns:cx5="http://schemas.microsoft.com/office/drawing/2016/5/11/chartex" xmlns:cx6="http://schemas.microsoft.com/office/drawing/2016/5/12/chartex" xmlns:cx7="http://schemas.microsoft.com/office/drawing/2016/5/13/chartex" xmlns:cx8="http://schemas.microsoft.com/office/drawing/2016/5/14/chartex" xmlns:mc="http://schemas.openxmlformats.org/markup-compatibility/2006" xmlns:aink="http://schemas.microsoft.com/office/drawing/2016/ink" xmlns:am3d="http://schemas.microsoft.com/office/drawing/2017/model3d" xmlns:o="urn:schemas-microsoft-com:office:office" xmlns:oel="http://schemas.microsoft.com/office/2019/extlst" xmlns:r="http://schemas.openxmlformats.org/officeDocument/2006/relationships" xmlns:m="http://schemas.openxmlformats.org/officeDocument/2006/math" xmlns:v="urn:schemas-microsoft-com:vml" xmlns:wp14="http://schemas.microsoft.com/office/word/2010/wordprocessingDrawing" xmlns:wp="http://schemas.openxmlformats.org/drawingml/2006/wordprocessingDrawing" xmlns:w10="urn:schemas-microsoft-com:office:word" xmlns:w="http://schemas.openxmlformats.org/wordprocessingml/2006/main" xmlns:w14="http://schemas.microsoft.com/office/word/2010/wordml" xmlns:w15="http://schemas.microsoft.com/office/word/2012/wordml" xmlns:w16cex="http://schemas.microsoft.com/office/word/2018/wordml/cex" xmlns:w16cid="http://schemas.microsoft.com/office/word/2016/wordml/cid" xmlns:w16="http://schemas.microsoft.com/office/word/2018/wordml" xmlns:w16du="http://schemas.microsoft.com/office/word/2023/wordml/word16du" xmlns:w16sdtdh="http://schemas.microsoft.com/office/word/2020/wordml/sdtdatahash" xmlns:w16sdtfl="http://schemas.microsoft.com/office/word/2024/wordml/sdtformatlock" xmlns:w16se="http://schemas.microsoft.com/office/word/2015/wordml/symex" xmlns:wpg="http://schemas.microsoft.com/office/word/2010/wordprocessingGroup" xmlns:wpi="http://schemas.microsoft.com/office/word/2010/wordprocessingInk" xmlns:wne="http://schemas.microsoft.com/office/word/2006/wordml" xmlns:wps="http://schemas.microsoft.com/office/word/2010/wordprocessingShape" mc:Ignorable="w14 w15 w16se w16cid w16 w16cex w16sdtdh w16sdtfl w16du wp14">
   <w15:commentEx w15:paraId="0BCBFD0E" w15:done="0"/>
+  <w15:commentEx w15:paraId="2C46E1EC" w15:paraIdParent="0BCBFD0E" w15:done="0"/>
   <w15:commentEx w15:paraId="6932C7B0" w15:done="0"/>
 </w15:commentsEx>
 </file>
@@ -167,6 +1604,7 @@
 <file path=word/commentsExtensible.xml><?xml version="1.0" encoding="utf-8"?>
 <w16cex:commentsExtensible xmlns:wpc="http://schemas.microsoft.com/office/word/2010/wordprocessingCanvas" xmlns:cx="http://schemas.microsoft.com/office/drawing/2014/chartex" xmlns:cx1="http://schemas.microsoft.com/office/drawing/2015/9/8/chartex" xmlns:cx2="http://schemas.microsoft.com/office/drawing/2015/10/21/chartex" xmlns:cx3="http://schemas.microsoft.com/office/drawing/2016/5/9/chartex" xmlns:cx4="http://schemas.microsoft.com/office/drawing/2016/5/10/chartex" xmlns:cx5="http://schemas.microsoft.com/office/drawing/2016/5/11/chartex" xmlns:cx6="http://schemas.microsoft.com/office/drawing/2016/5/12/chartex" xmlns:cx7="http://schemas.microsoft.com/office/drawing/2016/5/13/chartex" xmlns:cx8="http://schemas.microsoft.com/office/drawing/2016/5/14/chartex" xmlns:cr="http://schemas.microsoft.com/office/comments/2020/reactions" xmlns:mc="http://schemas.openxmlformats.org/markup-compatibility/2006" xmlns:aink="http://schemas.microsoft.com/office/drawing/2016/ink" xmlns:am3d="http://schemas.microsoft.com/office/drawing/2017/model3d" xmlns:o="urn:schemas-microsoft-com:office:office" xmlns:oel="http://schemas.microsoft.com/office/2019/extlst" xmlns:r="http://schemas.openxmlformats.org/officeDocument/2006/relationships" xmlns:m="http://schemas.openxmlformats.org/officeDocument/2006/math" xmlns:v="urn:schemas-microsoft-com:vml" xmlns:wp14="http://schemas.microsoft.com/office/word/2010/wordprocessingDrawing" xmlns:wp="http://schemas.openxmlformats.org/drawingml/2006/wordprocessingDrawing" xmlns:w10="urn:schemas-microsoft-com:office:word" xmlns:w="http://schemas.openxmlformats.org/wordprocessingml/2006/main" xmlns:w14="http://schemas.microsoft.com/office/word/2010/wordml" xmlns:w15="http://schemas.microsoft.com/office/word/2012/wordml" xmlns:w16cex="http://schemas.microsoft.com/office/word/2018/wordml/cex" xmlns:w16cid="http://schemas.microsoft.com/office/word/2016/wordml/cid" xmlns:w16="http://schemas.microsoft.com/office/word/2018/wordml" xmlns:w16du="http://schemas.microsoft.com/office/word/2023/wordml/word16du" xmlns:w16sdtdh="http://schemas.microsoft.com/office/word/2020/wordml/sdtdatahash" xmlns:w16sdtfl="http://schemas.microsoft.com/office/word/2024/wordml/sdtformatlock" xmlns:w16se="http://schemas.microsoft.com/office/word/2015/wordml/symex" xmlns:wpg="http://schemas.microsoft.com/office/word/2010/wordprocessingGroup" xmlns:wpi="http://schemas.microsoft.com/office/word/2010/wordprocessingInk" xmlns:wne="http://schemas.microsoft.com/office/word/2006/wordml" xmlns:wps="http://schemas.microsoft.com/office/word/2010/wordprocessingShape" mc:Ignorable="w14 w15 w16se w16cid w16 w16cex w16sdtdh w16sdtfl cr w16du wp14">
   <w16cex:commentExtensible w16cex:durableId="79A39628" w16cex:dateUtc="2025-03-27T09:33:00Z"/>
+  <w16cex:commentExtensible w16cex:durableId="6739AB81" w16cex:dateUtc="2025-04-08T15:48:00Z"/>
   <w16cex:commentExtensible w16cex:durableId="37B9E9D2" w16cex:dateUtc="2025-03-27T09:27:00Z"/>
 </w16cex:commentsExtensible>
 </file>
@@ -174,6 +1612,7 @@
 <file path=word/commentsIds.xml><?xml version="1.0" encoding="utf-8"?>
 <w16cid:commentsIds xmlns:wpc="http://schemas.microsoft.com/office/word/2010/wordprocessingCanvas" xmlns:cx="http://schemas.microsoft.com/office/drawing/2014/chartex" xmlns:cx1="http://schemas.microsoft.com/office/drawing/2015/9/8/chartex" xmlns:cx2="http://schemas.microsoft.com/office/drawing/2015/10/21/chartex" xmlns:cx3="http://schemas.microsoft.com/office/drawing/2016/5/9/chartex" xmlns:cx4="http://schemas.microsoft.com/office/drawing/2016/5/10/chartex" xmlns:cx5="http://schemas.microsoft.com/office/drawing/2016/5/11/chartex" xmlns:cx6="http://schemas.microsoft.com/office/drawing/2016/5/12/chartex" xmlns:cx7="http://schemas.microsoft.com/office/drawing/2016/5/13/chartex" xmlns:cx8="http://schemas.microsoft.com/office/drawing/2016/5/14/chartex" xmlns:mc="http://schemas.openxmlformats.org/markup-compatibility/2006" xmlns:aink="http://schemas.microsoft.com/office/drawing/2016/ink" xmlns:am3d="http://schemas.microsoft.com/office/drawing/2017/model3d" xmlns:o="urn:schemas-microsoft-com:office:office" xmlns:oel="http://schemas.microsoft.com/office/2019/extlst" xmlns:r="http://schemas.openxmlformats.org/officeDocument/2006/relationships" xmlns:m="http://schemas.openxmlformats.org/officeDocument/2006/math" xmlns:v="urn:schemas-microsoft-com:vml" xmlns:wp14="http://schemas.microsoft.com/office/word/2010/wordprocessingDrawing" xmlns:wp="http://schemas.openxmlformats.org/drawingml/2006/wordprocessingDrawing" xmlns:w10="urn:schemas-microsoft-com:office:word" xmlns:w="http://schemas.openxmlformats.org/wordprocessingml/2006/main" xmlns:w14="http://schemas.microsoft.com/office/word/2010/wordml" xmlns:w15="http://schemas.microsoft.com/office/word/2012/wordml" xmlns:w16cex="http://schemas.microsoft.com/office/word/2018/wordml/cex" xmlns:w16cid="http://schemas.microsoft.com/office/word/2016/wordml/cid" xmlns:w16="http://schemas.microsoft.com/office/word/2018/wordml" xmlns:w16du="http://schemas.microsoft.com/office/word/2023/wordml/word16du" xmlns:w16sdtdh="http://schemas.microsoft.com/office/word/2020/wordml/sdtdatahash" xmlns:w16sdtfl="http://schemas.microsoft.com/office/word/2024/wordml/sdtformatlock" xmlns:w16se="http://schemas.microsoft.com/office/word/2015/wordml/symex" xmlns:wpg="http://schemas.microsoft.com/office/word/2010/wordprocessingGroup" xmlns:wpi="http://schemas.microsoft.com/office/word/2010/wordprocessingInk" xmlns:wne="http://schemas.microsoft.com/office/word/2006/wordml" xmlns:wps="http://schemas.microsoft.com/office/word/2010/wordprocessingShape" mc:Ignorable="w14 w15 w16se w16cid w16 w16cex w16sdtdh w16sdtfl w16du wp14">
   <w16cid:commentId w16cid:paraId="0BCBFD0E" w16cid:durableId="79A39628"/>
+  <w16cid:commentId w16cid:paraId="2C46E1EC" w16cid:durableId="6739AB81"/>
   <w16cid:commentId w16cid:paraId="6932C7B0" w16cid:durableId="37B9E9D2"/>
 </w16cid:commentsIds>
 </file>
@@ -546,6 +1985,95 @@
     </w:lvl>
   </w:abstractNum>
   <w:abstractNum w:abstractNumId="2" w15:restartNumberingAfterBreak="0">
+    <w:nsid w:val="125A381C"/>
+    <w:multiLevelType w:val="hybridMultilevel"/>
+    <w:tmpl w:val="34B6AAF8"/>
+    <w:lvl w:ilvl="0" w:tplc="0C0A000F">
+      <w:start w:val="1"/>
+      <w:numFmt w:val="decimal"/>
+      <w:lvlText w:val="%1."/>
+      <w:lvlJc w:val="left"/>
+      <w:pPr>
+        <w:ind w:left="720" w:hanging="360"/>
+      </w:pPr>
+      <w:rPr>
+        <w:rFonts w:hint="default"/>
+      </w:rPr>
+    </w:lvl>
+    <w:lvl w:ilvl="1" w:tplc="0C0A0019" w:tentative="1">
+      <w:start w:val="1"/>
+      <w:numFmt w:val="lowerLetter"/>
+      <w:lvlText w:val="%2."/>
+      <w:lvlJc w:val="left"/>
+      <w:pPr>
+        <w:ind w:left="1440" w:hanging="360"/>
+      </w:pPr>
+    </w:lvl>
+    <w:lvl w:ilvl="2" w:tplc="0C0A001B" w:tentative="1">
+      <w:start w:val="1"/>
+      <w:numFmt w:val="lowerRoman"/>
+      <w:lvlText w:val="%3."/>
+      <w:lvlJc w:val="right"/>
+      <w:pPr>
+        <w:ind w:left="2160" w:hanging="180"/>
+      </w:pPr>
+    </w:lvl>
+    <w:lvl w:ilvl="3" w:tplc="0C0A000F" w:tentative="1">
+      <w:start w:val="1"/>
+      <w:numFmt w:val="decimal"/>
+      <w:lvlText w:val="%4."/>
+      <w:lvlJc w:val="left"/>
+      <w:pPr>
+        <w:ind w:left="2880" w:hanging="360"/>
+      </w:pPr>
+    </w:lvl>
+    <w:lvl w:ilvl="4" w:tplc="0C0A0019" w:tentative="1">
+      <w:start w:val="1"/>
+      <w:numFmt w:val="lowerLetter"/>
+      <w:lvlText w:val="%5."/>
+      <w:lvlJc w:val="left"/>
+      <w:pPr>
+        <w:ind w:left="3600" w:hanging="360"/>
+      </w:pPr>
+    </w:lvl>
+    <w:lvl w:ilvl="5" w:tplc="0C0A001B" w:tentative="1">
+      <w:start w:val="1"/>
+      <w:numFmt w:val="lowerRoman"/>
+      <w:lvlText w:val="%6."/>
+      <w:lvlJc w:val="right"/>
+      <w:pPr>
+        <w:ind w:left="4320" w:hanging="180"/>
+      </w:pPr>
+    </w:lvl>
+    <w:lvl w:ilvl="6" w:tplc="0C0A000F" w:tentative="1">
+      <w:start w:val="1"/>
+      <w:numFmt w:val="decimal"/>
+      <w:lvlText w:val="%7."/>
+      <w:lvlJc w:val="left"/>
+      <w:pPr>
+        <w:ind w:left="5040" w:hanging="360"/>
+      </w:pPr>
+    </w:lvl>
+    <w:lvl w:ilvl="7" w:tplc="0C0A0019" w:tentative="1">
+      <w:start w:val="1"/>
+      <w:numFmt w:val="lowerLetter"/>
+      <w:lvlText w:val="%8."/>
+      <w:lvlJc w:val="left"/>
+      <w:pPr>
+        <w:ind w:left="5760" w:hanging="360"/>
+      </w:pPr>
+    </w:lvl>
+    <w:lvl w:ilvl="8" w:tplc="0C0A001B" w:tentative="1">
+      <w:start w:val="1"/>
+      <w:numFmt w:val="lowerRoman"/>
+      <w:lvlText w:val="%9."/>
+      <w:lvlJc w:val="right"/>
+      <w:pPr>
+        <w:ind w:left="6480" w:hanging="180"/>
+      </w:pPr>
+    </w:lvl>
+  </w:abstractNum>
+  <w:abstractNum w:abstractNumId="3" w15:restartNumberingAfterBreak="0">
     <w:nsid w:val="16600DAA"/>
     <w:multiLevelType w:val="multilevel"/>
     <w:tmpl w:val="E0A6EE78"/>
@@ -694,7 +2222,7 @@
       </w:rPr>
     </w:lvl>
   </w:abstractNum>
-  <w:abstractNum w:abstractNumId="3" w15:restartNumberingAfterBreak="0">
+  <w:abstractNum w:abstractNumId="4" w15:restartNumberingAfterBreak="0">
     <w:nsid w:val="242C5E69"/>
     <w:multiLevelType w:val="hybridMultilevel"/>
     <w:tmpl w:val="0C3EF432"/>
@@ -806,7 +2334,205 @@
       </w:rPr>
     </w:lvl>
   </w:abstractNum>
-  <w:abstractNum w:abstractNumId="4" w15:restartNumberingAfterBreak="0">
+  <w:abstractNum w:abstractNumId="5" w15:restartNumberingAfterBreak="0">
+    <w:nsid w:val="24B90726"/>
+    <w:multiLevelType w:val="hybridMultilevel"/>
+    <w:tmpl w:val="618EFE24"/>
+    <w:lvl w:ilvl="0" w:tplc="25709D5C">
+      <w:numFmt w:val="bullet"/>
+      <w:lvlText w:val="-"/>
+      <w:lvlJc w:val="left"/>
+      <w:pPr>
+        <w:ind w:left="1068" w:hanging="360"/>
+      </w:pPr>
+      <w:rPr>
+        <w:rFonts w:ascii="Aptos" w:eastAsiaTheme="minorHAnsi" w:hAnsi="Aptos" w:cstheme="minorBidi" w:hint="default"/>
+      </w:rPr>
+    </w:lvl>
+    <w:lvl w:ilvl="1" w:tplc="0C0A0003" w:tentative="1">
+      <w:start w:val="1"/>
+      <w:numFmt w:val="bullet"/>
+      <w:lvlText w:val="o"/>
+      <w:lvlJc w:val="left"/>
+      <w:pPr>
+        <w:ind w:left="1788" w:hanging="360"/>
+      </w:pPr>
+      <w:rPr>
+        <w:rFonts w:ascii="Courier New" w:hAnsi="Courier New" w:cs="Courier New" w:hint="default"/>
+      </w:rPr>
+    </w:lvl>
+    <w:lvl w:ilvl="2" w:tplc="0C0A0005" w:tentative="1">
+      <w:start w:val="1"/>
+      <w:numFmt w:val="bullet"/>
+      <w:lvlText w:val=""/>
+      <w:lvlJc w:val="left"/>
+      <w:pPr>
+        <w:ind w:left="2508" w:hanging="360"/>
+      </w:pPr>
+      <w:rPr>
+        <w:rFonts w:ascii="Wingdings" w:hAnsi="Wingdings" w:hint="default"/>
+      </w:rPr>
+    </w:lvl>
+    <w:lvl w:ilvl="3" w:tplc="0C0A0001" w:tentative="1">
+      <w:start w:val="1"/>
+      <w:numFmt w:val="bullet"/>
+      <w:lvlText w:val=""/>
+      <w:lvlJc w:val="left"/>
+      <w:pPr>
+        <w:ind w:left="3228" w:hanging="360"/>
+      </w:pPr>
+      <w:rPr>
+        <w:rFonts w:ascii="Symbol" w:hAnsi="Symbol" w:hint="default"/>
+      </w:rPr>
+    </w:lvl>
+    <w:lvl w:ilvl="4" w:tplc="0C0A0003" w:tentative="1">
+      <w:start w:val="1"/>
+      <w:numFmt w:val="bullet"/>
+      <w:lvlText w:val="o"/>
+      <w:lvlJc w:val="left"/>
+      <w:pPr>
+        <w:ind w:left="3948" w:hanging="360"/>
+      </w:pPr>
+      <w:rPr>
+        <w:rFonts w:ascii="Courier New" w:hAnsi="Courier New" w:cs="Courier New" w:hint="default"/>
+      </w:rPr>
+    </w:lvl>
+    <w:lvl w:ilvl="5" w:tplc="0C0A0005" w:tentative="1">
+      <w:start w:val="1"/>
+      <w:numFmt w:val="bullet"/>
+      <w:lvlText w:val=""/>
+      <w:lvlJc w:val="left"/>
+      <w:pPr>
+        <w:ind w:left="4668" w:hanging="360"/>
+      </w:pPr>
+      <w:rPr>
+        <w:rFonts w:ascii="Wingdings" w:hAnsi="Wingdings" w:hint="default"/>
+      </w:rPr>
+    </w:lvl>
+    <w:lvl w:ilvl="6" w:tplc="0C0A0001" w:tentative="1">
+      <w:start w:val="1"/>
+      <w:numFmt w:val="bullet"/>
+      <w:lvlText w:val=""/>
+      <w:lvlJc w:val="left"/>
+      <w:pPr>
+        <w:ind w:left="5388" w:hanging="360"/>
+      </w:pPr>
+      <w:rPr>
+        <w:rFonts w:ascii="Symbol" w:hAnsi="Symbol" w:hint="default"/>
+      </w:rPr>
+    </w:lvl>
+    <w:lvl w:ilvl="7" w:tplc="0C0A0003" w:tentative="1">
+      <w:start w:val="1"/>
+      <w:numFmt w:val="bullet"/>
+      <w:lvlText w:val="o"/>
+      <w:lvlJc w:val="left"/>
+      <w:pPr>
+        <w:ind w:left="6108" w:hanging="360"/>
+      </w:pPr>
+      <w:rPr>
+        <w:rFonts w:ascii="Courier New" w:hAnsi="Courier New" w:cs="Courier New" w:hint="default"/>
+      </w:rPr>
+    </w:lvl>
+    <w:lvl w:ilvl="8" w:tplc="0C0A0005" w:tentative="1">
+      <w:start w:val="1"/>
+      <w:numFmt w:val="bullet"/>
+      <w:lvlText w:val=""/>
+      <w:lvlJc w:val="left"/>
+      <w:pPr>
+        <w:ind w:left="6828" w:hanging="360"/>
+      </w:pPr>
+      <w:rPr>
+        <w:rFonts w:ascii="Wingdings" w:hAnsi="Wingdings" w:hint="default"/>
+      </w:rPr>
+    </w:lvl>
+  </w:abstractNum>
+  <w:abstractNum w:abstractNumId="6" w15:restartNumberingAfterBreak="0">
+    <w:nsid w:val="2D3744AC"/>
+    <w:multiLevelType w:val="hybridMultilevel"/>
+    <w:tmpl w:val="80642508"/>
+    <w:lvl w:ilvl="0" w:tplc="0809000F">
+      <w:start w:val="1"/>
+      <w:numFmt w:val="decimal"/>
+      <w:lvlText w:val="%1."/>
+      <w:lvlJc w:val="left"/>
+      <w:pPr>
+        <w:ind w:left="786" w:hanging="360"/>
+      </w:pPr>
+    </w:lvl>
+    <w:lvl w:ilvl="1" w:tplc="08090019">
+      <w:start w:val="1"/>
+      <w:numFmt w:val="lowerLetter"/>
+      <w:lvlText w:val="%2."/>
+      <w:lvlJc w:val="left"/>
+      <w:pPr>
+        <w:ind w:left="1506" w:hanging="360"/>
+      </w:pPr>
+    </w:lvl>
+    <w:lvl w:ilvl="2" w:tplc="0809001B" w:tentative="1">
+      <w:start w:val="1"/>
+      <w:numFmt w:val="lowerRoman"/>
+      <w:lvlText w:val="%3."/>
+      <w:lvlJc w:val="right"/>
+      <w:pPr>
+        <w:ind w:left="2226" w:hanging="180"/>
+      </w:pPr>
+    </w:lvl>
+    <w:lvl w:ilvl="3" w:tplc="0809000F" w:tentative="1">
+      <w:start w:val="1"/>
+      <w:numFmt w:val="decimal"/>
+      <w:lvlText w:val="%4."/>
+      <w:lvlJc w:val="left"/>
+      <w:pPr>
+        <w:ind w:left="2946" w:hanging="360"/>
+      </w:pPr>
+    </w:lvl>
+    <w:lvl w:ilvl="4" w:tplc="08090019" w:tentative="1">
+      <w:start w:val="1"/>
+      <w:numFmt w:val="lowerLetter"/>
+      <w:lvlText w:val="%5."/>
+      <w:lvlJc w:val="left"/>
+      <w:pPr>
+        <w:ind w:left="3666" w:hanging="360"/>
+      </w:pPr>
+    </w:lvl>
+    <w:lvl w:ilvl="5" w:tplc="0809001B" w:tentative="1">
+      <w:start w:val="1"/>
+      <w:numFmt w:val="lowerRoman"/>
+      <w:lvlText w:val="%6."/>
+      <w:lvlJc w:val="right"/>
+      <w:pPr>
+        <w:ind w:left="4386" w:hanging="180"/>
+      </w:pPr>
+    </w:lvl>
+    <w:lvl w:ilvl="6" w:tplc="0809000F" w:tentative="1">
+      <w:start w:val="1"/>
+      <w:numFmt w:val="decimal"/>
+      <w:lvlText w:val="%7."/>
+      <w:lvlJc w:val="left"/>
+      <w:pPr>
+        <w:ind w:left="5106" w:hanging="360"/>
+      </w:pPr>
+    </w:lvl>
+    <w:lvl w:ilvl="7" w:tplc="08090019" w:tentative="1">
+      <w:start w:val="1"/>
+      <w:numFmt w:val="lowerLetter"/>
+      <w:lvlText w:val="%8."/>
+      <w:lvlJc w:val="left"/>
+      <w:pPr>
+        <w:ind w:left="5826" w:hanging="360"/>
+      </w:pPr>
+    </w:lvl>
+    <w:lvl w:ilvl="8" w:tplc="0809001B" w:tentative="1">
+      <w:start w:val="1"/>
+      <w:numFmt w:val="lowerRoman"/>
+      <w:lvlText w:val="%9."/>
+      <w:lvlJc w:val="right"/>
+      <w:pPr>
+        <w:ind w:left="6546" w:hanging="180"/>
+      </w:pPr>
+    </w:lvl>
+  </w:abstractNum>
+  <w:abstractNum w:abstractNumId="7" w15:restartNumberingAfterBreak="0">
     <w:nsid w:val="4BE42B52"/>
     <w:multiLevelType w:val="hybridMultilevel"/>
     <w:tmpl w:val="3C003DBA"/>
@@ -918,7 +2644,7 @@
       </w:rPr>
     </w:lvl>
   </w:abstractNum>
-  <w:abstractNum w:abstractNumId="5" w15:restartNumberingAfterBreak="0">
+  <w:abstractNum w:abstractNumId="8" w15:restartNumberingAfterBreak="0">
     <w:nsid w:val="5A6643BF"/>
     <w:multiLevelType w:val="hybridMultilevel"/>
     <w:tmpl w:val="66044310"/>
@@ -1031,7 +2757,7 @@
       </w:rPr>
     </w:lvl>
   </w:abstractNum>
-  <w:abstractNum w:abstractNumId="6" w15:restartNumberingAfterBreak="0">
+  <w:abstractNum w:abstractNumId="9" w15:restartNumberingAfterBreak="0">
     <w:nsid w:val="5E1D3852"/>
     <w:multiLevelType w:val="multilevel"/>
     <w:tmpl w:val="C1E402D2"/>
@@ -1180,7 +2906,7 @@
       </w:rPr>
     </w:lvl>
   </w:abstractNum>
-  <w:abstractNum w:abstractNumId="7" w15:restartNumberingAfterBreak="0">
+  <w:abstractNum w:abstractNumId="10" w15:restartNumberingAfterBreak="0">
     <w:nsid w:val="5F83798E"/>
     <w:multiLevelType w:val="multilevel"/>
     <w:tmpl w:val="2C9A64DE"/>
@@ -1329,7 +3055,322 @@
       </w:rPr>
     </w:lvl>
   </w:abstractNum>
-  <w:abstractNum w:abstractNumId="8" w15:restartNumberingAfterBreak="0">
+  <w:abstractNum w:abstractNumId="11" w15:restartNumberingAfterBreak="0">
+    <w:nsid w:val="65FB0903"/>
+    <w:multiLevelType w:val="hybridMultilevel"/>
+    <w:tmpl w:val="702E1126"/>
+    <w:lvl w:ilvl="0" w:tplc="0C0A0001">
+      <w:start w:val="1"/>
+      <w:numFmt w:val="bullet"/>
+      <w:lvlText w:val=""/>
+      <w:lvlJc w:val="left"/>
+      <w:pPr>
+        <w:ind w:left="720" w:hanging="360"/>
+      </w:pPr>
+      <w:rPr>
+        <w:rFonts w:ascii="Symbol" w:hAnsi="Symbol" w:hint="default"/>
+      </w:rPr>
+    </w:lvl>
+    <w:lvl w:ilvl="1" w:tplc="FFFFFFFF" w:tentative="1">
+      <w:start w:val="1"/>
+      <w:numFmt w:val="bullet"/>
+      <w:lvlText w:val="o"/>
+      <w:lvlJc w:val="left"/>
+      <w:pPr>
+        <w:ind w:left="1440" w:hanging="360"/>
+      </w:pPr>
+      <w:rPr>
+        <w:rFonts w:ascii="Courier New" w:hAnsi="Courier New" w:cs="Courier New" w:hint="default"/>
+      </w:rPr>
+    </w:lvl>
+    <w:lvl w:ilvl="2" w:tplc="FFFFFFFF" w:tentative="1">
+      <w:start w:val="1"/>
+      <w:numFmt w:val="bullet"/>
+      <w:lvlText w:val=""/>
+      <w:lvlJc w:val="left"/>
+      <w:pPr>
+        <w:ind w:left="2160" w:hanging="360"/>
+      </w:pPr>
+      <w:rPr>
+        <w:rFonts w:ascii="Wingdings" w:hAnsi="Wingdings" w:hint="default"/>
+      </w:rPr>
+    </w:lvl>
+    <w:lvl w:ilvl="3" w:tplc="FFFFFFFF" w:tentative="1">
+      <w:start w:val="1"/>
+      <w:numFmt w:val="bullet"/>
+      <w:lvlText w:val=""/>
+      <w:lvlJc w:val="left"/>
+      <w:pPr>
+        <w:ind w:left="2880" w:hanging="360"/>
+      </w:pPr>
+      <w:rPr>
+        <w:rFonts w:ascii="Symbol" w:hAnsi="Symbol" w:hint="default"/>
+      </w:rPr>
+    </w:lvl>
+    <w:lvl w:ilvl="4" w:tplc="FFFFFFFF" w:tentative="1">
+      <w:start w:val="1"/>
+      <w:numFmt w:val="bullet"/>
+      <w:lvlText w:val="o"/>
+      <w:lvlJc w:val="left"/>
+      <w:pPr>
+        <w:ind w:left="3600" w:hanging="360"/>
+      </w:pPr>
+      <w:rPr>
+        <w:rFonts w:ascii="Courier New" w:hAnsi="Courier New" w:cs="Courier New" w:hint="default"/>
+      </w:rPr>
+    </w:lvl>
+    <w:lvl w:ilvl="5" w:tplc="FFFFFFFF" w:tentative="1">
+      <w:start w:val="1"/>
+      <w:numFmt w:val="bullet"/>
+      <w:lvlText w:val=""/>
+      <w:lvlJc w:val="left"/>
+      <w:pPr>
+        <w:ind w:left="4320" w:hanging="360"/>
+      </w:pPr>
+      <w:rPr>
+        <w:rFonts w:ascii="Wingdings" w:hAnsi="Wingdings" w:hint="default"/>
+      </w:rPr>
+    </w:lvl>
+    <w:lvl w:ilvl="6" w:tplc="FFFFFFFF" w:tentative="1">
+      <w:start w:val="1"/>
+      <w:numFmt w:val="bullet"/>
+      <w:lvlText w:val=""/>
+      <w:lvlJc w:val="left"/>
+      <w:pPr>
+        <w:ind w:left="5040" w:hanging="360"/>
+      </w:pPr>
+      <w:rPr>
+        <w:rFonts w:ascii="Symbol" w:hAnsi="Symbol" w:hint="default"/>
+      </w:rPr>
+    </w:lvl>
+    <w:lvl w:ilvl="7" w:tplc="FFFFFFFF" w:tentative="1">
+      <w:start w:val="1"/>
+      <w:numFmt w:val="bullet"/>
+      <w:lvlText w:val="o"/>
+      <w:lvlJc w:val="left"/>
+      <w:pPr>
+        <w:ind w:left="5760" w:hanging="360"/>
+      </w:pPr>
+      <w:rPr>
+        <w:rFonts w:ascii="Courier New" w:hAnsi="Courier New" w:cs="Courier New" w:hint="default"/>
+      </w:rPr>
+    </w:lvl>
+    <w:lvl w:ilvl="8" w:tplc="FFFFFFFF" w:tentative="1">
+      <w:start w:val="1"/>
+      <w:numFmt w:val="bullet"/>
+      <w:lvlText w:val=""/>
+      <w:lvlJc w:val="left"/>
+      <w:pPr>
+        <w:ind w:left="6480" w:hanging="360"/>
+      </w:pPr>
+      <w:rPr>
+        <w:rFonts w:ascii="Wingdings" w:hAnsi="Wingdings" w:hint="default"/>
+      </w:rPr>
+    </w:lvl>
+  </w:abstractNum>
+  <w:abstractNum w:abstractNumId="12" w15:restartNumberingAfterBreak="0">
+    <w:nsid w:val="689F719F"/>
+    <w:multiLevelType w:val="hybridMultilevel"/>
+    <w:tmpl w:val="B55E673A"/>
+    <w:lvl w:ilvl="0" w:tplc="0809000F">
+      <w:start w:val="1"/>
+      <w:numFmt w:val="decimal"/>
+      <w:lvlText w:val="%1."/>
+      <w:lvlJc w:val="left"/>
+      <w:pPr>
+        <w:ind w:left="720" w:hanging="360"/>
+      </w:pPr>
+      <w:rPr>
+        <w:rFonts w:hint="default"/>
+      </w:rPr>
+    </w:lvl>
+    <w:lvl w:ilvl="1" w:tplc="08090019">
+      <w:start w:val="1"/>
+      <w:numFmt w:val="lowerLetter"/>
+      <w:lvlText w:val="%2."/>
+      <w:lvlJc w:val="left"/>
+      <w:pPr>
+        <w:ind w:left="1440" w:hanging="360"/>
+      </w:pPr>
+    </w:lvl>
+    <w:lvl w:ilvl="2" w:tplc="0809001B" w:tentative="1">
+      <w:start w:val="1"/>
+      <w:numFmt w:val="lowerRoman"/>
+      <w:lvlText w:val="%3."/>
+      <w:lvlJc w:val="right"/>
+      <w:pPr>
+        <w:ind w:left="2160" w:hanging="180"/>
+      </w:pPr>
+    </w:lvl>
+    <w:lvl w:ilvl="3" w:tplc="0809000F" w:tentative="1">
+      <w:start w:val="1"/>
+      <w:numFmt w:val="decimal"/>
+      <w:lvlText w:val="%4."/>
+      <w:lvlJc w:val="left"/>
+      <w:pPr>
+        <w:ind w:left="2880" w:hanging="360"/>
+      </w:pPr>
+    </w:lvl>
+    <w:lvl w:ilvl="4" w:tplc="08090019" w:tentative="1">
+      <w:start w:val="1"/>
+      <w:numFmt w:val="lowerLetter"/>
+      <w:lvlText w:val="%5."/>
+      <w:lvlJc w:val="left"/>
+      <w:pPr>
+        <w:ind w:left="3600" w:hanging="360"/>
+      </w:pPr>
+    </w:lvl>
+    <w:lvl w:ilvl="5" w:tplc="0809001B" w:tentative="1">
+      <w:start w:val="1"/>
+      <w:numFmt w:val="lowerRoman"/>
+      <w:lvlText w:val="%6."/>
+      <w:lvlJc w:val="right"/>
+      <w:pPr>
+        <w:ind w:left="4320" w:hanging="180"/>
+      </w:pPr>
+    </w:lvl>
+    <w:lvl w:ilvl="6" w:tplc="0809000F" w:tentative="1">
+      <w:start w:val="1"/>
+      <w:numFmt w:val="decimal"/>
+      <w:lvlText w:val="%7."/>
+      <w:lvlJc w:val="left"/>
+      <w:pPr>
+        <w:ind w:left="5040" w:hanging="360"/>
+      </w:pPr>
+    </w:lvl>
+    <w:lvl w:ilvl="7" w:tplc="08090019" w:tentative="1">
+      <w:start w:val="1"/>
+      <w:numFmt w:val="lowerLetter"/>
+      <w:lvlText w:val="%8."/>
+      <w:lvlJc w:val="left"/>
+      <w:pPr>
+        <w:ind w:left="5760" w:hanging="360"/>
+      </w:pPr>
+    </w:lvl>
+    <w:lvl w:ilvl="8" w:tplc="0809001B" w:tentative="1">
+      <w:start w:val="1"/>
+      <w:numFmt w:val="lowerRoman"/>
+      <w:lvlText w:val="%9."/>
+      <w:lvlJc w:val="right"/>
+      <w:pPr>
+        <w:ind w:left="6480" w:hanging="180"/>
+      </w:pPr>
+    </w:lvl>
+  </w:abstractNum>
+  <w:abstractNum w:abstractNumId="13" w15:restartNumberingAfterBreak="0">
+    <w:nsid w:val="6EE23226"/>
+    <w:multiLevelType w:val="hybridMultilevel"/>
+    <w:tmpl w:val="30C43030"/>
+    <w:lvl w:ilvl="0" w:tplc="08090001">
+      <w:start w:val="1"/>
+      <w:numFmt w:val="bullet"/>
+      <w:lvlText w:val=""/>
+      <w:lvlJc w:val="left"/>
+      <w:pPr>
+        <w:ind w:left="720" w:hanging="360"/>
+      </w:pPr>
+      <w:rPr>
+        <w:rFonts w:ascii="Symbol" w:hAnsi="Symbol" w:hint="default"/>
+      </w:rPr>
+    </w:lvl>
+    <w:lvl w:ilvl="1" w:tplc="08090003" w:tentative="1">
+      <w:start w:val="1"/>
+      <w:numFmt w:val="bullet"/>
+      <w:lvlText w:val="o"/>
+      <w:lvlJc w:val="left"/>
+      <w:pPr>
+        <w:ind w:left="1440" w:hanging="360"/>
+      </w:pPr>
+      <w:rPr>
+        <w:rFonts w:ascii="Courier New" w:hAnsi="Courier New" w:cs="Courier New" w:hint="default"/>
+      </w:rPr>
+    </w:lvl>
+    <w:lvl w:ilvl="2" w:tplc="08090005" w:tentative="1">
+      <w:start w:val="1"/>
+      <w:numFmt w:val="bullet"/>
+      <w:lvlText w:val=""/>
+      <w:lvlJc w:val="left"/>
+      <w:pPr>
+        <w:ind w:left="2160" w:hanging="360"/>
+      </w:pPr>
+      <w:rPr>
+        <w:rFonts w:ascii="Wingdings" w:hAnsi="Wingdings" w:hint="default"/>
+      </w:rPr>
+    </w:lvl>
+    <w:lvl w:ilvl="3" w:tplc="08090001" w:tentative="1">
+      <w:start w:val="1"/>
+      <w:numFmt w:val="bullet"/>
+      <w:lvlText w:val=""/>
+      <w:lvlJc w:val="left"/>
+      <w:pPr>
+        <w:ind w:left="2880" w:hanging="360"/>
+      </w:pPr>
+      <w:rPr>
+        <w:rFonts w:ascii="Symbol" w:hAnsi="Symbol" w:hint="default"/>
+      </w:rPr>
+    </w:lvl>
+    <w:lvl w:ilvl="4" w:tplc="08090003" w:tentative="1">
+      <w:start w:val="1"/>
+      <w:numFmt w:val="bullet"/>
+      <w:lvlText w:val="o"/>
+      <w:lvlJc w:val="left"/>
+      <w:pPr>
+        <w:ind w:left="3600" w:hanging="360"/>
+      </w:pPr>
+      <w:rPr>
+        <w:rFonts w:ascii="Courier New" w:hAnsi="Courier New" w:cs="Courier New" w:hint="default"/>
+      </w:rPr>
+    </w:lvl>
+    <w:lvl w:ilvl="5" w:tplc="08090005" w:tentative="1">
+      <w:start w:val="1"/>
+      <w:numFmt w:val="bullet"/>
+      <w:lvlText w:val=""/>
+      <w:lvlJc w:val="left"/>
+      <w:pPr>
+        <w:ind w:left="4320" w:hanging="360"/>
+      </w:pPr>
+      <w:rPr>
+        <w:rFonts w:ascii="Wingdings" w:hAnsi="Wingdings" w:hint="default"/>
+      </w:rPr>
+    </w:lvl>
+    <w:lvl w:ilvl="6" w:tplc="08090001" w:tentative="1">
+      <w:start w:val="1"/>
+      <w:numFmt w:val="bullet"/>
+      <w:lvlText w:val=""/>
+      <w:lvlJc w:val="left"/>
+      <w:pPr>
+        <w:ind w:left="5040" w:hanging="360"/>
+      </w:pPr>
+      <w:rPr>
+        <w:rFonts w:ascii="Symbol" w:hAnsi="Symbol" w:hint="default"/>
+      </w:rPr>
+    </w:lvl>
+    <w:lvl w:ilvl="7" w:tplc="08090003" w:tentative="1">
+      <w:start w:val="1"/>
+      <w:numFmt w:val="bullet"/>
+      <w:lvlText w:val="o"/>
+      <w:lvlJc w:val="left"/>
+      <w:pPr>
+        <w:ind w:left="5760" w:hanging="360"/>
+      </w:pPr>
+      <w:rPr>
+        <w:rFonts w:ascii="Courier New" w:hAnsi="Courier New" w:cs="Courier New" w:hint="default"/>
+      </w:rPr>
+    </w:lvl>
+    <w:lvl w:ilvl="8" w:tplc="08090005" w:tentative="1">
+      <w:start w:val="1"/>
+      <w:numFmt w:val="bullet"/>
+      <w:lvlText w:val=""/>
+      <w:lvlJc w:val="left"/>
+      <w:pPr>
+        <w:ind w:left="6480" w:hanging="360"/>
+      </w:pPr>
+      <w:rPr>
+        <w:rFonts w:ascii="Wingdings" w:hAnsi="Wingdings" w:hint="default"/>
+      </w:rPr>
+    </w:lvl>
+  </w:abstractNum>
+  <w:abstractNum w:abstractNumId="14" w15:restartNumberingAfterBreak="0">
     <w:nsid w:val="724C2BA7"/>
     <w:multiLevelType w:val="hybridMultilevel"/>
     <w:tmpl w:val="6408DDA6"/>
@@ -1441,7 +3482,7 @@
       </w:rPr>
     </w:lvl>
   </w:abstractNum>
-  <w:abstractNum w:abstractNumId="9" w15:restartNumberingAfterBreak="0">
+  <w:abstractNum w:abstractNumId="15" w15:restartNumberingAfterBreak="0">
     <w:nsid w:val="78244B9B"/>
     <w:multiLevelType w:val="hybridMultilevel"/>
     <w:tmpl w:val="F2D8E666"/>
@@ -1554,34 +3595,52 @@
     </w:lvl>
   </w:abstractNum>
   <w:num w:numId="1" w16cid:durableId="477065988">
-    <w:abstractNumId w:val="2"/>
+    <w:abstractNumId w:val="3"/>
   </w:num>
   <w:num w:numId="2" w16cid:durableId="1035733107">
-    <w:abstractNumId w:val="6"/>
+    <w:abstractNumId w:val="9"/>
   </w:num>
   <w:num w:numId="3" w16cid:durableId="444496589">
-    <w:abstractNumId w:val="8"/>
+    <w:abstractNumId w:val="14"/>
   </w:num>
   <w:num w:numId="4" w16cid:durableId="2144419934">
     <w:abstractNumId w:val="0"/>
   </w:num>
   <w:num w:numId="5" w16cid:durableId="148837401">
+    <w:abstractNumId w:val="7"/>
+  </w:num>
+  <w:num w:numId="6" w16cid:durableId="1474372557">
     <w:abstractNumId w:val="4"/>
   </w:num>
-  <w:num w:numId="6" w16cid:durableId="1474372557">
-    <w:abstractNumId w:val="3"/>
-  </w:num>
   <w:num w:numId="7" w16cid:durableId="473379442">
-    <w:abstractNumId w:val="7"/>
+    <w:abstractNumId w:val="10"/>
   </w:num>
   <w:num w:numId="8" w16cid:durableId="1585148293">
-    <w:abstractNumId w:val="5"/>
+    <w:abstractNumId w:val="8"/>
   </w:num>
   <w:num w:numId="9" w16cid:durableId="99687738">
     <w:abstractNumId w:val="1"/>
   </w:num>
   <w:num w:numId="10" w16cid:durableId="1971283454">
-    <w:abstractNumId w:val="9"/>
+    <w:abstractNumId w:val="15"/>
+  </w:num>
+  <w:num w:numId="11" w16cid:durableId="894662870">
+    <w:abstractNumId w:val="13"/>
+  </w:num>
+  <w:num w:numId="12" w16cid:durableId="1807090855">
+    <w:abstractNumId w:val="11"/>
+  </w:num>
+  <w:num w:numId="13" w16cid:durableId="650141870">
+    <w:abstractNumId w:val="6"/>
+  </w:num>
+  <w:num w:numId="14" w16cid:durableId="460613047">
+    <w:abstractNumId w:val="12"/>
+  </w:num>
+  <w:num w:numId="15" w16cid:durableId="921717061">
+    <w:abstractNumId w:val="2"/>
+  </w:num>
+  <w:num w:numId="16" w16cid:durableId="1377579645">
+    <w:abstractNumId w:val="5"/>
   </w:num>
 </w:numbering>
 </file>
@@ -2200,7 +4259,6 @@
   <w:style w:type="character" w:default="1" w:styleId="DefaultParagraphFont">
     <w:name w:val="Default Paragraph Font"/>
     <w:uiPriority w:val="1"/>
-    <w:semiHidden/>
     <w:unhideWhenUsed/>
   </w:style>
   <w:style w:type="table" w:default="1" w:styleId="TableNormal">
@@ -2771,6 +4829,16 @@
       <w:szCs w:val="20"/>
     </w:rPr>
   </w:style>
+  <w:style w:type="character" w:styleId="PlaceholderText">
+    <w:name w:val="Placeholder Text"/>
+    <w:basedOn w:val="DefaultParagraphFont"/>
+    <w:uiPriority w:val="99"/>
+    <w:semiHidden/>
+    <w:rsid w:val="002F5F2C"/>
+    <w:rPr>
+      <w:color w:val="666666"/>
+    </w:rPr>
+  </w:style>
 </w:styles>
 </file>
 
@@ -3067,4 +5135,40 @@
     </a:ext>
   </a:extLst>
 </a:theme>
+</file>
+
+<file path=word/webextensions/taskpanes.xml><?xml version="1.0" encoding="utf-8"?>
+<wetp:taskpanes xmlns:wetp="http://schemas.microsoft.com/office/webextensions/taskpanes/2010/11">
+  <wetp:taskpane dockstate="right" visibility="0" width="550" row="1">
+    <wetp:webextensionref xmlns:r="http://schemas.openxmlformats.org/officeDocument/2006/relationships" r:id="rId1"/>
+  </wetp:taskpane>
+</wetp:taskpanes>
+</file>
+
+<file path=word/webextensions/webextension1.xml><?xml version="1.0" encoding="utf-8"?>
+<we:webextension xmlns:we="http://schemas.microsoft.com/office/webextensions/webextension/2010/11" id="{B4C12D3A-E7A5-4378-B979-9FBC7B6C8884}">
+  <we:reference id="wa104382081" version="1.55.1.0" store="en-US" storeType="OMEX"/>
+  <we:alternateReferences>
+    <we:reference id="wa104382081" version="1.55.1.0" store="en-US" storeType="OMEX"/>
+  </we:alternateReferences>
+  <we:properties>
+    <we:property name="MENDELEY_CITATIONS" value="[]"/>
+    <we:property name="MENDELEY_CITATIONS_LOCALE_CODE" value="&quot;es-ES&quot;"/>
+    <we:property name="MENDELEY_CITATIONS_STYLE" value="{&quot;id&quot;:&quot;https://www.zotero.org/styles/apa&quot;,&quot;title&quot;:&quot;American Psychological Association 7th edition&quot;,&quot;format&quot;:&quot;author-date&quot;,&quot;defaultLocale&quot;:null,&quot;isLocaleCodeValid&quot;:true}"/>
+  </we:properties>
+  <we:bindings/>
+  <we:snapshot xmlns:r="http://schemas.openxmlformats.org/officeDocument/2006/relationships"/>
+</we:webextension>
+</file>
+
+<file path=customXml/item1.xml><?xml version="1.0" encoding="utf-8"?>
+<b:Sources xmlns:b="http://schemas.openxmlformats.org/officeDocument/2006/bibliography" xmlns="http://schemas.openxmlformats.org/officeDocument/2006/bibliography" SelectedStyle="\APASixthEditionOfficeOnline.xsl" StyleName="APA" Version="6"/>
+</file>
+
+<file path=customXml/itemProps1.xml><?xml version="1.0" encoding="utf-8"?>
+<ds:datastoreItem xmlns:ds="http://schemas.openxmlformats.org/officeDocument/2006/customXml" ds:itemID="{AE5C38A8-30AC-4472-904B-40178ED6FA25}">
+  <ds:schemaRefs>
+    <ds:schemaRef ds:uri="http://schemas.openxmlformats.org/officeDocument/2006/bibliography"/>
+  </ds:schemaRefs>
+</ds:datastoreItem>
 </file>
</xml_diff>

<commit_message>
bases de datos PubMed y Orphadata limpias y organizadas
</commit_message>
<xml_diff>
--- a/Sprint 10 - Pràctica final/Tarea 10.docx
+++ b/Sprint 10 - Pràctica final/Tarea 10.docx
@@ -160,16 +160,8 @@
         <w:rPr>
           <w:highlight w:val="yellow"/>
         </w:rPr>
-        <w:t xml:space="preserve">API </w:t>
-      </w:r>
-      <w:proofErr w:type="spellStart"/>
-      <w:r>
-        <w:rPr>
-          <w:highlight w:val="yellow"/>
-        </w:rPr>
-        <w:t>Orphadata</w:t>
-      </w:r>
-      <w:proofErr w:type="spellEnd"/>
+        <w:t>API Orphadata</w:t>
+      </w:r>
     </w:p>
     <w:p>
       <w:pPr>
@@ -188,14 +180,7 @@
           <w:highlight w:val="yellow"/>
           <w:lang w:val="en-GB"/>
         </w:rPr>
-        <w:t xml:space="preserve">European Medicines Agency (EMEA) </w:t>
-      </w:r>
-      <w:r>
-        <w:rPr>
-          <w:highlight w:val="yellow"/>
-          <w:lang w:val="en-GB"/>
-        </w:rPr>
-        <w:t>Orphan designation</w:t>
+        <w:t>European Medicines Agency (EMEA) Orphan designation</w:t>
       </w:r>
     </w:p>
     <w:p>
@@ -358,6 +343,262 @@
         <w:t>Pipeline, filtros, etc.</w:t>
       </w:r>
     </w:p>
+    <w:p>
+      <w:r>
+        <w:t xml:space="preserve">Para obtener datos de las enfermedades raras de </w:t>
+      </w:r>
+      <w:proofErr w:type="spellStart"/>
+      <w:r>
+        <w:t>Orphanet</w:t>
+      </w:r>
+      <w:proofErr w:type="spellEnd"/>
+      <w:r>
+        <w:t xml:space="preserve">, se accedió a la API y se consiguió guardar nueve </w:t>
+      </w:r>
+      <w:proofErr w:type="spellStart"/>
+      <w:r>
+        <w:t>dataframes</w:t>
+      </w:r>
+      <w:proofErr w:type="spellEnd"/>
+      <w:r>
+        <w:t xml:space="preserve"> en formato .</w:t>
+      </w:r>
+      <w:proofErr w:type="spellStart"/>
+      <w:r>
+        <w:t>csv</w:t>
+      </w:r>
+      <w:proofErr w:type="spellEnd"/>
+      <w:r>
+        <w:t>.</w:t>
+      </w:r>
+    </w:p>
+    <w:p>
+      <w:r>
+        <w:t xml:space="preserve">Se estudió cuidadosamente el contenido de cada uno de estos </w:t>
+      </w:r>
+      <w:proofErr w:type="spellStart"/>
+      <w:r>
+        <w:t>DataFrames</w:t>
+      </w:r>
+      <w:proofErr w:type="spellEnd"/>
+      <w:r>
+        <w:t xml:space="preserve">, se eliminaron las columnas innecesarias y se reorganizaron las otras, dando lugar a la siguiente base de datos conteniendo las columnas indicadas en la </w:t>
+      </w:r>
+      <w:r>
+        <w:rPr>
+          <w:highlight w:val="cyan"/>
+        </w:rPr>
+        <w:fldChar w:fldCharType="begin"/>
+      </w:r>
+      <w:r>
+        <w:rPr>
+          <w:highlight w:val="cyan"/>
+        </w:rPr>
+        <w:instrText xml:space="preserve"> REF _Ref195550274 \h </w:instrText>
+      </w:r>
+      <w:r>
+        <w:rPr>
+          <w:highlight w:val="cyan"/>
+        </w:rPr>
+      </w:r>
+      <w:r>
+        <w:rPr>
+          <w:highlight w:val="cyan"/>
+        </w:rPr>
+        <w:fldChar w:fldCharType="separate"/>
+      </w:r>
+      <w:r>
+        <w:rPr>
+          <w:highlight w:val="cyan"/>
+        </w:rPr>
+        <w:t xml:space="preserve">Figura </w:t>
+      </w:r>
+      <w:r>
+        <w:rPr>
+          <w:noProof/>
+          <w:highlight w:val="cyan"/>
+        </w:rPr>
+        <w:t>1</w:t>
+      </w:r>
+      <w:r>
+        <w:rPr>
+          <w:highlight w:val="cyan"/>
+        </w:rPr>
+        <w:fldChar w:fldCharType="end"/>
+      </w:r>
+    </w:p>
+    <w:p>
+      <w:pPr>
+        <w:keepNext/>
+      </w:pPr>
+      <w:r>
+        <w:rPr>
+          <w:noProof/>
+        </w:rPr>
+        <w:lastRenderedPageBreak/>
+        <w:drawing>
+          <wp:inline distT="0" distB="0" distL="0" distR="0" wp14:anchorId="4C25F1A4" wp14:editId="74411DED">
+            <wp:extent cx="5400040" cy="3751580"/>
+            <wp:effectExtent l="0" t="0" r="0" b="1270"/>
+            <wp:docPr id="982973534" name="Picture 2" descr="A computer screen shot of a computer&#10;&#10;AI-generated content may be incorrect."/>
+            <wp:cNvGraphicFramePr>
+              <a:graphicFrameLocks xmlns:a="http://schemas.openxmlformats.org/drawingml/2006/main" noChangeAspect="1"/>
+            </wp:cNvGraphicFramePr>
+            <a:graphic xmlns:a="http://schemas.openxmlformats.org/drawingml/2006/main">
+              <a:graphicData uri="http://schemas.openxmlformats.org/drawingml/2006/picture">
+                <pic:pic xmlns:pic="http://schemas.openxmlformats.org/drawingml/2006/picture">
+                  <pic:nvPicPr>
+                    <pic:cNvPr id="982973534" name="Picture 2" descr="A computer screen shot of a computer&#10;&#10;AI-generated content may be incorrect."/>
+                    <pic:cNvPicPr/>
+                  </pic:nvPicPr>
+                  <pic:blipFill>
+                    <a:blip r:embed="rId12">
+                      <a:extLst>
+                        <a:ext uri="{28A0092B-C50C-407E-A947-70E740481C1C}">
+                          <a14:useLocalDpi xmlns:a14="http://schemas.microsoft.com/office/drawing/2010/main" val="0"/>
+                        </a:ext>
+                      </a:extLst>
+                    </a:blip>
+                    <a:stretch>
+                      <a:fillRect/>
+                    </a:stretch>
+                  </pic:blipFill>
+                  <pic:spPr>
+                    <a:xfrm>
+                      <a:off x="0" y="0"/>
+                      <a:ext cx="5400040" cy="3751580"/>
+                    </a:xfrm>
+                    <a:prstGeom prst="rect">
+                      <a:avLst/>
+                    </a:prstGeom>
+                  </pic:spPr>
+                </pic:pic>
+              </a:graphicData>
+            </a:graphic>
+          </wp:inline>
+        </w:drawing>
+      </w:r>
+    </w:p>
+    <w:p>
+      <w:pPr>
+        <w:pStyle w:val="Caption"/>
+      </w:pPr>
+      <w:bookmarkStart w:id="2" w:name="_Ref195550274"/>
+      <w:r>
+        <w:rPr>
+          <w:highlight w:val="cyan"/>
+        </w:rPr>
+        <w:t xml:space="preserve">Figura </w:t>
+      </w:r>
+      <w:r>
+        <w:rPr>
+          <w:highlight w:val="cyan"/>
+        </w:rPr>
+        <w:fldChar w:fldCharType="begin"/>
+      </w:r>
+      <w:r>
+        <w:rPr>
+          <w:highlight w:val="cyan"/>
+        </w:rPr>
+        <w:instrText xml:space="preserve"> SEQ Figura \* ARABIC </w:instrText>
+      </w:r>
+      <w:r>
+        <w:rPr>
+          <w:highlight w:val="cyan"/>
+        </w:rPr>
+        <w:fldChar w:fldCharType="separate"/>
+      </w:r>
+      <w:r>
+        <w:rPr>
+          <w:noProof/>
+          <w:highlight w:val="cyan"/>
+        </w:rPr>
+        <w:t>1</w:t>
+      </w:r>
+      <w:r>
+        <w:rPr>
+          <w:highlight w:val="cyan"/>
+        </w:rPr>
+        <w:fldChar w:fldCharType="end"/>
+      </w:r>
+      <w:bookmarkEnd w:id="2"/>
+      <w:r>
+        <w:rPr>
+          <w:highlight w:val="cyan"/>
+        </w:rPr>
+        <w:t>. Diagrama relacional de la base de datos obtenida de Orphadata.</w:t>
+      </w:r>
+    </w:p>
+    <w:p/>
+    <w:p>
+      <w:pPr>
+        <w:pStyle w:val="Heading2"/>
+      </w:pPr>
+      <w:r>
+        <w:t>Resultados</w:t>
+      </w:r>
+    </w:p>
+    <w:p>
+      <w:pPr>
+        <w:rPr>
+          <w:highlight w:val="yellow"/>
+        </w:rPr>
+      </w:pPr>
+      <w:r>
+        <w:rPr>
+          <w:highlight w:val="yellow"/>
+        </w:rPr>
+        <w:t>Resultados obtenidos, sin interpretación.</w:t>
+      </w:r>
+    </w:p>
+    <w:p>
+      <w:pPr>
+        <w:rPr>
+          <w:highlight w:val="yellow"/>
+        </w:rPr>
+      </w:pPr>
+      <w:r>
+        <w:rPr>
+          <w:highlight w:val="yellow"/>
+        </w:rPr>
+        <w:t>Tablas y gráficos: prevalencia, localización geográfica, edad, etc.</w:t>
+      </w:r>
+    </w:p>
+    <w:p>
+      <w:pPr>
+        <w:rPr>
+          <w:highlight w:val="yellow"/>
+        </w:rPr>
+      </w:pPr>
+      <w:r>
+        <w:rPr>
+          <w:highlight w:val="yellow"/>
+        </w:rPr>
+        <w:t>Distribución de enfermedades por región, clasificación según sistema afectado, según gen implicado, etc.</w:t>
+      </w:r>
+    </w:p>
+    <w:p>
+      <w:r>
+        <w:rPr>
+          <w:highlight w:val="yellow"/>
+        </w:rPr>
+        <w:t xml:space="preserve">Evaluación según enfoque: </w:t>
+      </w:r>
+      <w:proofErr w:type="spellStart"/>
+      <w:r>
+        <w:rPr>
+          <w:highlight w:val="yellow"/>
+        </w:rPr>
+        <w:t>epimediológicas</w:t>
+      </w:r>
+      <w:proofErr w:type="spellEnd"/>
+      <w:r>
+        <w:rPr>
+          <w:highlight w:val="yellow"/>
+        </w:rPr>
+        <w:t>/genéticas.</w:t>
+      </w:r>
+    </w:p>
     <w:p/>
     <w:p/>
     <w:p>
@@ -365,69 +606,54 @@
         <w:pStyle w:val="Heading2"/>
       </w:pPr>
       <w:r>
-        <w:t>Resultados</w:t>
-      </w:r>
-    </w:p>
-    <w:p>
-      <w:pPr>
-        <w:rPr>
-          <w:highlight w:val="yellow"/>
-        </w:rPr>
-      </w:pPr>
-      <w:r>
-        <w:rPr>
-          <w:highlight w:val="yellow"/>
-        </w:rPr>
-        <w:t>Resultados obtenidos, sin interpretación.</w:t>
-      </w:r>
-    </w:p>
-    <w:p>
-      <w:pPr>
-        <w:rPr>
-          <w:highlight w:val="yellow"/>
-        </w:rPr>
-      </w:pPr>
-      <w:r>
-        <w:rPr>
-          <w:highlight w:val="yellow"/>
-        </w:rPr>
-        <w:t>Tablas y gráficos: prevalencia, localización geográfica, edad, etc.</w:t>
-      </w:r>
-    </w:p>
-    <w:p>
-      <w:pPr>
-        <w:rPr>
-          <w:highlight w:val="yellow"/>
-        </w:rPr>
-      </w:pPr>
-      <w:r>
-        <w:rPr>
-          <w:highlight w:val="yellow"/>
-        </w:rPr>
-        <w:lastRenderedPageBreak/>
-        <w:t>Distribución de enfermedades por región, clasificación según sistema afectado, según gen implicado, etc.</w:t>
-      </w:r>
-    </w:p>
-    <w:p>
-      <w:r>
-        <w:rPr>
-          <w:highlight w:val="yellow"/>
-        </w:rPr>
-        <w:t xml:space="preserve">Evaluación según enfoque: </w:t>
-      </w:r>
-      <w:proofErr w:type="spellStart"/>
-      <w:r>
-        <w:rPr>
-          <w:highlight w:val="yellow"/>
-        </w:rPr>
-        <w:t>epimediológicas</w:t>
-      </w:r>
-      <w:proofErr w:type="spellEnd"/>
-      <w:r>
-        <w:rPr>
-          <w:highlight w:val="yellow"/>
-        </w:rPr>
-        <w:t>/genéticas.</w:t>
+        <w:t>Discusión</w:t>
+      </w:r>
+    </w:p>
+    <w:p>
+      <w:pPr>
+        <w:rPr>
+          <w:highlight w:val="yellow"/>
+        </w:rPr>
+      </w:pPr>
+      <w:r>
+        <w:rPr>
+          <w:highlight w:val="yellow"/>
+        </w:rPr>
+        <w:t>Análisis de los resultados.</w:t>
+      </w:r>
+    </w:p>
+    <w:p>
+      <w:pPr>
+        <w:rPr>
+          <w:highlight w:val="yellow"/>
+        </w:rPr>
+      </w:pPr>
+      <w:r>
+        <w:rPr>
+          <w:highlight w:val="yellow"/>
+        </w:rPr>
+        <w:t>Buscar patrones, tendencias y su significado.</w:t>
+      </w:r>
+    </w:p>
+    <w:p>
+      <w:pPr>
+        <w:rPr>
+          <w:highlight w:val="yellow"/>
+        </w:rPr>
+      </w:pPr>
+      <w:r>
+        <w:rPr>
+          <w:highlight w:val="yellow"/>
+        </w:rPr>
+        <w:t>Analizar si existe información suficiente para sacar conclusiones. Limitaciones del Dataset.</w:t>
+      </w:r>
+    </w:p>
+    <w:p>
+      <w:r>
+        <w:rPr>
+          <w:highlight w:val="yellow"/>
+        </w:rPr>
+        <w:t>Analizar las implicaciones que tienen estos resultados para políticas de salud y para la investigación en este ámbito.</w:t>
       </w:r>
     </w:p>
     <w:p/>
@@ -437,54 +663,44 @@
         <w:pStyle w:val="Heading2"/>
       </w:pPr>
       <w:r>
-        <w:t>Discusión</w:t>
-      </w:r>
-    </w:p>
-    <w:p>
-      <w:pPr>
-        <w:rPr>
-          <w:highlight w:val="yellow"/>
-        </w:rPr>
-      </w:pPr>
-      <w:r>
-        <w:rPr>
-          <w:highlight w:val="yellow"/>
-        </w:rPr>
-        <w:t>Análisis de los resultados.</w:t>
-      </w:r>
-    </w:p>
-    <w:p>
-      <w:pPr>
-        <w:rPr>
-          <w:highlight w:val="yellow"/>
-        </w:rPr>
-      </w:pPr>
-      <w:r>
-        <w:rPr>
-          <w:highlight w:val="yellow"/>
-        </w:rPr>
-        <w:t>Buscar patrones, tendencias y su significado.</w:t>
-      </w:r>
-    </w:p>
-    <w:p>
-      <w:pPr>
-        <w:rPr>
-          <w:highlight w:val="yellow"/>
-        </w:rPr>
-      </w:pPr>
-      <w:r>
-        <w:rPr>
-          <w:highlight w:val="yellow"/>
-        </w:rPr>
-        <w:t>Analizar si existe información suficiente para sacar conclusiones. Limitaciones del Dataset.</w:t>
-      </w:r>
-    </w:p>
-    <w:p>
-      <w:r>
-        <w:rPr>
-          <w:highlight w:val="yellow"/>
-        </w:rPr>
-        <w:t>Analizar las implicaciones que tienen estos resultados para políticas de salud y para la investigación en este ámbito.</w:t>
+        <w:t>Conclusión</w:t>
+      </w:r>
+    </w:p>
+    <w:p>
+      <w:pPr>
+        <w:rPr>
+          <w:highlight w:val="yellow"/>
+        </w:rPr>
+      </w:pPr>
+      <w:r>
+        <w:rPr>
+          <w:highlight w:val="yellow"/>
+        </w:rPr>
+        <w:t>Resumir los puntos clave de la investigación.</w:t>
+      </w:r>
+    </w:p>
+    <w:p>
+      <w:pPr>
+        <w:rPr>
+          <w:highlight w:val="yellow"/>
+        </w:rPr>
+      </w:pPr>
+      <w:r>
+        <w:rPr>
+          <w:highlight w:val="yellow"/>
+        </w:rPr>
+        <w:t>¿Qué aporta este trabajo?</w:t>
+      </w:r>
+    </w:p>
+    <w:p>
+      <w:r>
+        <w:rPr>
+          <w:highlight w:val="yellow"/>
+        </w:rPr>
+        <w:t>Posibles mejoras</w:t>
+      </w:r>
+      <w:r>
+        <w:t xml:space="preserve"> y futuras líneas de investigación.</w:t>
       </w:r>
     </w:p>
     <w:p/>
@@ -493,65 +709,18 @@
       <w:pPr>
         <w:pStyle w:val="Heading2"/>
       </w:pPr>
-      <w:r>
-        <w:t>Conclusión</w:t>
-      </w:r>
-    </w:p>
-    <w:p>
-      <w:pPr>
-        <w:rPr>
-          <w:highlight w:val="yellow"/>
-        </w:rPr>
-      </w:pPr>
-      <w:r>
-        <w:rPr>
-          <w:highlight w:val="yellow"/>
-        </w:rPr>
-        <w:t>Resumir los puntos clave de la investigación.</w:t>
-      </w:r>
-    </w:p>
-    <w:p>
-      <w:pPr>
-        <w:rPr>
-          <w:highlight w:val="yellow"/>
-        </w:rPr>
-      </w:pPr>
-      <w:r>
-        <w:rPr>
-          <w:highlight w:val="yellow"/>
-        </w:rPr>
-        <w:t>¿Qué aporta este trabajo?</w:t>
-      </w:r>
-    </w:p>
-    <w:p>
-      <w:r>
-        <w:rPr>
-          <w:highlight w:val="yellow"/>
-        </w:rPr>
-        <w:t>Posibles mejoras</w:t>
-      </w:r>
-      <w:r>
-        <w:t xml:space="preserve"> y futuras líneas de investigación.</w:t>
-      </w:r>
-    </w:p>
-    <w:p/>
-    <w:p/>
-    <w:p>
-      <w:pPr>
-        <w:pStyle w:val="Heading2"/>
-      </w:pPr>
-      <w:commentRangeStart w:id="2"/>
+      <w:commentRangeStart w:id="3"/>
       <w:r>
         <w:t>Referencias</w:t>
       </w:r>
-      <w:commentRangeEnd w:id="2"/>
+      <w:commentRangeEnd w:id="3"/>
       <w:r>
         <w:rPr>
           <w:rStyle w:val="CommentReference"/>
           <w:rFonts w:asciiTheme="minorHAnsi" w:eastAsiaTheme="minorHAnsi" w:hAnsiTheme="minorHAnsi" w:cstheme="minorBidi"/>
           <w:color w:val="auto"/>
         </w:rPr>
-        <w:commentReference w:id="2"/>
+        <w:commentReference w:id="3"/>
       </w:r>
     </w:p>
     <w:p/>
@@ -700,6 +869,7 @@
         <w:rPr>
           <w:noProof/>
         </w:rPr>
+        <w:lastRenderedPageBreak/>
         <mc:AlternateContent>
           <mc:Choice Requires="wps">
             <w:drawing>
@@ -767,10 +937,10 @@
                                           <pic:cNvPicPr/>
                                         </pic:nvPicPr>
                                         <pic:blipFill>
-                                          <a:blip r:embed="rId12">
+                                          <a:blip r:embed="rId13">
                                             <a:extLst>
                                               <a:ext uri="{96DAC541-7B7A-43D3-8B79-37D633B846F1}">
-                                                <asvg:svgBlip xmlns:asvg="http://schemas.microsoft.com/office/drawing/2016/SVG/main" r:embed="rId13"/>
+                                                <asvg:svgBlip xmlns:asvg="http://schemas.microsoft.com/office/drawing/2016/SVG/main" r:embed="rId14"/>
                                               </a:ext>
                                             </a:extLst>
                                           </a:blip>
@@ -794,40 +964,11 @@
                               </w:drawing>
                             </w:r>
                             <w:r>
-                              <w:t xml:space="preserve">Analizar la interacción entre el fármaco </w:t>
-                            </w:r>
-                            <w:proofErr w:type="spellStart"/>
-                            <w:r>
-                              <w:t>cannabidiol</w:t>
-                            </w:r>
-                            <w:proofErr w:type="spellEnd"/>
-                            <w:r>
-                              <w:t xml:space="preserve"> (CBD) y la proteína (</w:t>
+                              <w:t>Analizar la interacción entre el fármaco cannabidiol (CBD) y la proteína (</w:t>
                             </w:r>
                             <w:r>
-                              <w:t xml:space="preserve">Ras/Rap </w:t>
+                              <w:t>Ras/Rap GTPase-activating protein SynGAP</w:t>
                             </w:r>
-                            <w:proofErr w:type="spellStart"/>
-                            <w:r>
-                              <w:t>GTPase-activating</w:t>
-                            </w:r>
-                            <w:proofErr w:type="spellEnd"/>
-                            <w:r>
-                              <w:t xml:space="preserve"> </w:t>
-                            </w:r>
-                            <w:proofErr w:type="spellStart"/>
-                            <w:r>
-                              <w:t>protein</w:t>
-                            </w:r>
-                            <w:proofErr w:type="spellEnd"/>
-                            <w:r>
-                              <w:t xml:space="preserve"> </w:t>
-                            </w:r>
-                            <w:proofErr w:type="spellStart"/>
-                            <w:r>
-                              <w:t>SynGAP</w:t>
-                            </w:r>
-                            <w:proofErr w:type="spellEnd"/>
                             <w:r>
                               <w:t>) del gen SYNGAP1.</w:t>
                             </w:r>
@@ -963,49 +1104,7 @@
                               <w:rPr>
                                 <w:lang w:val="en-GB"/>
                               </w:rPr>
-                              <w:t xml:space="preserve">earch Tool for Interactions of Chemicals) y </w:t>
-                            </w:r>
-                            <w:proofErr w:type="spellStart"/>
-                            <w:r>
-                              <w:rPr>
-                                <w:lang w:val="en-GB"/>
-                              </w:rPr>
-                              <w:t>ChEMBL</w:t>
-                            </w:r>
-                            <w:proofErr w:type="spellEnd"/>
-                            <w:r>
-                              <w:rPr>
-                                <w:lang w:val="en-GB"/>
-                              </w:rPr>
-                              <w:t xml:space="preserve"> para </w:t>
-                            </w:r>
-                            <w:proofErr w:type="spellStart"/>
-                            <w:r>
-                              <w:rPr>
-                                <w:lang w:val="en-GB"/>
-                              </w:rPr>
-                              <w:t>verificar</w:t>
-                            </w:r>
-                            <w:proofErr w:type="spellEnd"/>
-                            <w:r>
-                              <w:rPr>
-                                <w:lang w:val="en-GB"/>
-                              </w:rPr>
-                              <w:t xml:space="preserve"> las </w:t>
-                            </w:r>
-                            <w:proofErr w:type="spellStart"/>
-                            <w:r>
-                              <w:rPr>
-                                <w:lang w:val="en-GB"/>
-                              </w:rPr>
-                              <w:t>interacciones</w:t>
-                            </w:r>
-                            <w:proofErr w:type="spellEnd"/>
-                            <w:r>
-                              <w:rPr>
-                                <w:lang w:val="en-GB"/>
-                              </w:rPr>
-                              <w:t xml:space="preserve"> CBD – SYNGAP1.</w:t>
+                              <w:t>earch Tool for Interactions of Chemicals) y ChEMBL para verificar las interacciones CBD – SYNGAP1.</w:t>
                             </w:r>
                             <w:r>
                               <w:rPr>
@@ -1013,49 +1112,13 @@
                               </w:rPr>
                               <w:t xml:space="preserve"> </w:t>
                             </w:r>
-                            <w:hyperlink r:id="rId14" w:history="1">
+                            <w:hyperlink r:id="rId15" w:history="1">
                               <w:r>
                                 <w:rPr>
                                   <w:rStyle w:val="Hyperlink"/>
                                 </w:rPr>
-                                <w:t xml:space="preserve">STITCH: </w:t>
+                                <w:t>STITCH: chemical association networks</w:t>
                               </w:r>
-                              <w:proofErr w:type="spellStart"/>
-                              <w:r>
-                                <w:rPr>
-                                  <w:rStyle w:val="Hyperlink"/>
-                                </w:rPr>
-                                <w:t>chemical</w:t>
-                              </w:r>
-                              <w:proofErr w:type="spellEnd"/>
-                              <w:r>
-                                <w:rPr>
-                                  <w:rStyle w:val="Hyperlink"/>
-                                </w:rPr>
-                                <w:t xml:space="preserve"> </w:t>
-                              </w:r>
-                              <w:proofErr w:type="spellStart"/>
-                              <w:r>
-                                <w:rPr>
-                                  <w:rStyle w:val="Hyperlink"/>
-                                </w:rPr>
-                                <w:t>association</w:t>
-                              </w:r>
-                              <w:proofErr w:type="spellEnd"/>
-                              <w:r>
-                                <w:rPr>
-                                  <w:rStyle w:val="Hyperlink"/>
-                                </w:rPr>
-                                <w:t xml:space="preserve"> </w:t>
-                              </w:r>
-                              <w:proofErr w:type="spellStart"/>
-                              <w:r>
-                                <w:rPr>
-                                  <w:rStyle w:val="Hyperlink"/>
-                                </w:rPr>
-                                <w:t>networks</w:t>
-                              </w:r>
-                              <w:proofErr w:type="spellEnd"/>
                             </w:hyperlink>
                           </w:p>
                           <w:p>
@@ -1079,23 +1142,7 @@
                               </w:numPr>
                             </w:pPr>
                             <w:r>
-                              <w:t xml:space="preserve">Ver si hay otras proteínas similares a SYNGAP1. En </w:t>
-                            </w:r>
-                            <w:proofErr w:type="spellStart"/>
-                            <w:r>
-                              <w:t>ChEMBL</w:t>
-                            </w:r>
-                            <w:proofErr w:type="spellEnd"/>
-                            <w:r>
-                              <w:t xml:space="preserve"> o </w:t>
-                            </w:r>
-                            <w:proofErr w:type="spellStart"/>
-                            <w:r>
-                              <w:t>SwissTargetPrediction</w:t>
-                            </w:r>
-                            <w:proofErr w:type="spellEnd"/>
-                            <w:r>
-                              <w:t xml:space="preserve"> se puede buscar si existe interacción entre ellas y el CBD</w:t>
+                              <w:t>Ver si hay otras proteínas similares a SYNGAP1. En ChEMBL o SwissTargetPrediction se puede buscar si existe interacción entre ellas y el CBD</w:t>
                             </w:r>
                           </w:p>
                           <w:p>
@@ -1107,15 +1154,7 @@
                               </w:numPr>
                             </w:pPr>
                             <w:r>
-                              <w:t xml:space="preserve">Buscar fármacos que interactúen con SYNGAP1 y ver si son químicamente similares al CBD con </w:t>
-                            </w:r>
-                            <w:proofErr w:type="spellStart"/>
-                            <w:r>
-                              <w:t>RDKit</w:t>
-                            </w:r>
-                            <w:proofErr w:type="spellEnd"/>
-                            <w:r>
-                              <w:t>.</w:t>
+                              <w:t>Buscar fármacos que interactúen con SYNGAP1 y ver si son químicamente similares al CBD con RDKit.</w:t>
                             </w:r>
                           </w:p>
                         </w:txbxContent>
@@ -1165,10 +1204,10 @@
                                     <pic:cNvPicPr/>
                                   </pic:nvPicPr>
                                   <pic:blipFill>
-                                    <a:blip r:embed="rId12">
+                                    <a:blip r:embed="rId13">
                                       <a:extLst>
                                         <a:ext uri="{96DAC541-7B7A-43D3-8B79-37D633B846F1}">
-                                          <asvg:svgBlip xmlns:asvg="http://schemas.microsoft.com/office/drawing/2016/SVG/main" r:embed="rId13"/>
+                                          <asvg:svgBlip xmlns:asvg="http://schemas.microsoft.com/office/drawing/2016/SVG/main" r:embed="rId14"/>
                                         </a:ext>
                                       </a:extLst>
                                     </a:blip>
@@ -1192,40 +1231,11 @@
                         </w:drawing>
                       </w:r>
                       <w:r>
-                        <w:t xml:space="preserve">Analizar la interacción entre el fármaco </w:t>
-                      </w:r>
-                      <w:proofErr w:type="spellStart"/>
-                      <w:r>
-                        <w:t>cannabidiol</w:t>
-                      </w:r>
-                      <w:proofErr w:type="spellEnd"/>
-                      <w:r>
-                        <w:t xml:space="preserve"> (CBD) y la proteína (</w:t>
+                        <w:t>Analizar la interacción entre el fármaco cannabidiol (CBD) y la proteína (</w:t>
                       </w:r>
                       <w:r>
-                        <w:t xml:space="preserve">Ras/Rap </w:t>
+                        <w:t>Ras/Rap GTPase-activating protein SynGAP</w:t>
                       </w:r>
-                      <w:proofErr w:type="spellStart"/>
-                      <w:r>
-                        <w:t>GTPase-activating</w:t>
-                      </w:r>
-                      <w:proofErr w:type="spellEnd"/>
-                      <w:r>
-                        <w:t xml:space="preserve"> </w:t>
-                      </w:r>
-                      <w:proofErr w:type="spellStart"/>
-                      <w:r>
-                        <w:t>protein</w:t>
-                      </w:r>
-                      <w:proofErr w:type="spellEnd"/>
-                      <w:r>
-                        <w:t xml:space="preserve"> </w:t>
-                      </w:r>
-                      <w:proofErr w:type="spellStart"/>
-                      <w:r>
-                        <w:t>SynGAP</w:t>
-                      </w:r>
-                      <w:proofErr w:type="spellEnd"/>
                       <w:r>
                         <w:t>) del gen SYNGAP1.</w:t>
                       </w:r>
@@ -1361,49 +1371,7 @@
                         <w:rPr>
                           <w:lang w:val="en-GB"/>
                         </w:rPr>
-                        <w:t xml:space="preserve">earch Tool for Interactions of Chemicals) y </w:t>
-                      </w:r>
-                      <w:proofErr w:type="spellStart"/>
-                      <w:r>
-                        <w:rPr>
-                          <w:lang w:val="en-GB"/>
-                        </w:rPr>
-                        <w:t>ChEMBL</w:t>
-                      </w:r>
-                      <w:proofErr w:type="spellEnd"/>
-                      <w:r>
-                        <w:rPr>
-                          <w:lang w:val="en-GB"/>
-                        </w:rPr>
-                        <w:t xml:space="preserve"> para </w:t>
-                      </w:r>
-                      <w:proofErr w:type="spellStart"/>
-                      <w:r>
-                        <w:rPr>
-                          <w:lang w:val="en-GB"/>
-                        </w:rPr>
-                        <w:t>verificar</w:t>
-                      </w:r>
-                      <w:proofErr w:type="spellEnd"/>
-                      <w:r>
-                        <w:rPr>
-                          <w:lang w:val="en-GB"/>
-                        </w:rPr>
-                        <w:t xml:space="preserve"> las </w:t>
-                      </w:r>
-                      <w:proofErr w:type="spellStart"/>
-                      <w:r>
-                        <w:rPr>
-                          <w:lang w:val="en-GB"/>
-                        </w:rPr>
-                        <w:t>interacciones</w:t>
-                      </w:r>
-                      <w:proofErr w:type="spellEnd"/>
-                      <w:r>
-                        <w:rPr>
-                          <w:lang w:val="en-GB"/>
-                        </w:rPr>
-                        <w:t xml:space="preserve"> CBD – SYNGAP1.</w:t>
+                        <w:t>earch Tool for Interactions of Chemicals) y ChEMBL para verificar las interacciones CBD – SYNGAP1.</w:t>
                       </w:r>
                       <w:r>
                         <w:rPr>
@@ -1411,49 +1379,13 @@
                         </w:rPr>
                         <w:t xml:space="preserve"> </w:t>
                       </w:r>
-                      <w:hyperlink r:id="rId15" w:history="1">
+                      <w:hyperlink r:id="rId16" w:history="1">
                         <w:r>
                           <w:rPr>
                             <w:rStyle w:val="Hyperlink"/>
                           </w:rPr>
-                          <w:t xml:space="preserve">STITCH: </w:t>
+                          <w:t>STITCH: chemical association networks</w:t>
                         </w:r>
-                        <w:proofErr w:type="spellStart"/>
-                        <w:r>
-                          <w:rPr>
-                            <w:rStyle w:val="Hyperlink"/>
-                          </w:rPr>
-                          <w:t>chemical</w:t>
-                        </w:r>
-                        <w:proofErr w:type="spellEnd"/>
-                        <w:r>
-                          <w:rPr>
-                            <w:rStyle w:val="Hyperlink"/>
-                          </w:rPr>
-                          <w:t xml:space="preserve"> </w:t>
-                        </w:r>
-                        <w:proofErr w:type="spellStart"/>
-                        <w:r>
-                          <w:rPr>
-                            <w:rStyle w:val="Hyperlink"/>
-                          </w:rPr>
-                          <w:t>association</w:t>
-                        </w:r>
-                        <w:proofErr w:type="spellEnd"/>
-                        <w:r>
-                          <w:rPr>
-                            <w:rStyle w:val="Hyperlink"/>
-                          </w:rPr>
-                          <w:t xml:space="preserve"> </w:t>
-                        </w:r>
-                        <w:proofErr w:type="spellStart"/>
-                        <w:r>
-                          <w:rPr>
-                            <w:rStyle w:val="Hyperlink"/>
-                          </w:rPr>
-                          <w:t>networks</w:t>
-                        </w:r>
-                        <w:proofErr w:type="spellEnd"/>
                       </w:hyperlink>
                     </w:p>
                     <w:p>
@@ -1477,23 +1409,7 @@
                         </w:numPr>
                       </w:pPr>
                       <w:r>
-                        <w:t xml:space="preserve">Ver si hay otras proteínas similares a SYNGAP1. En </w:t>
-                      </w:r>
-                      <w:proofErr w:type="spellStart"/>
-                      <w:r>
-                        <w:t>ChEMBL</w:t>
-                      </w:r>
-                      <w:proofErr w:type="spellEnd"/>
-                      <w:r>
-                        <w:t xml:space="preserve"> o </w:t>
-                      </w:r>
-                      <w:proofErr w:type="spellStart"/>
-                      <w:r>
-                        <w:t>SwissTargetPrediction</w:t>
-                      </w:r>
-                      <w:proofErr w:type="spellEnd"/>
-                      <w:r>
-                        <w:t xml:space="preserve"> se puede buscar si existe interacción entre ellas y el CBD</w:t>
+                        <w:t>Ver si hay otras proteínas similares a SYNGAP1. En ChEMBL o SwissTargetPrediction se puede buscar si existe interacción entre ellas y el CBD</w:t>
                       </w:r>
                     </w:p>
                     <w:p>
@@ -1505,15 +1421,7 @@
                         </w:numPr>
                       </w:pPr>
                       <w:r>
-                        <w:t xml:space="preserve">Buscar fármacos que interactúen con SYNGAP1 y ver si son químicamente similares al CBD con </w:t>
-                      </w:r>
-                      <w:proofErr w:type="spellStart"/>
-                      <w:r>
-                        <w:t>RDKit</w:t>
-                      </w:r>
-                      <w:proofErr w:type="spellEnd"/>
-                      <w:r>
-                        <w:t>.</w:t>
+                        <w:t>Buscar fármacos que interactúen con SYNGAP1 y ver si son químicamente similares al CBD con RDKit.</w:t>
                       </w:r>
                     </w:p>
                   </w:txbxContent>
@@ -1526,8 +1434,8 @@
       </w:r>
     </w:p>
     <w:sectPr>
-      <w:headerReference w:type="default" r:id="rId16"/>
-      <w:footerReference w:type="default" r:id="rId17"/>
+      <w:headerReference w:type="default" r:id="rId17"/>
+      <w:footerReference w:type="default" r:id="rId18"/>
       <w:pgSz w:w="11906" w:h="16838"/>
       <w:pgMar w:top="1417" w:right="1701" w:bottom="1417" w:left="1701" w:header="708" w:footer="708" w:gutter="0"/>
       <w:cols w:space="708"/>
@@ -1573,7 +1481,7 @@
       </w:r>
     </w:p>
   </w:comment>
-  <w:comment w:id="2" w:author="María Uriburu Gray" w:date="2025-03-27T10:27:00Z" w:initials="MU">
+  <w:comment w:id="3" w:author="María Uriburu Gray" w:date="2025-03-27T10:27:00Z" w:initials="MU">
     <w:p>
       <w:pPr>
         <w:pStyle w:val="CommentText"/>
@@ -4259,6 +4167,7 @@
   <w:style w:type="character" w:default="1" w:styleId="DefaultParagraphFont">
     <w:name w:val="Default Paragraph Font"/>
     <w:uiPriority w:val="1"/>
+    <w:semiHidden/>
     <w:unhideWhenUsed/>
   </w:style>
   <w:style w:type="table" w:default="1" w:styleId="TableNormal">
@@ -4837,6 +4746,25 @@
     <w:rsid w:val="002F5F2C"/>
     <w:rPr>
       <w:color w:val="666666"/>
+    </w:rPr>
+  </w:style>
+  <w:style w:type="paragraph" w:styleId="Caption">
+    <w:name w:val="caption"/>
+    <w:basedOn w:val="Normal"/>
+    <w:next w:val="Normal"/>
+    <w:uiPriority w:val="35"/>
+    <w:unhideWhenUsed/>
+    <w:qFormat/>
+    <w:rsid w:val="00EC283E"/>
+    <w:pPr>
+      <w:spacing w:after="200" w:line="240" w:lineRule="auto"/>
+    </w:pPr>
+    <w:rPr>
+      <w:i/>
+      <w:iCs/>
+      <w:color w:val="0E2841" w:themeColor="text2"/>
+      <w:sz w:val="18"/>
+      <w:szCs w:val="18"/>
     </w:rPr>
   </w:style>
 </w:styles>

</xml_diff>

<commit_message>
avances proyecto a martes 15 de abril
</commit_message>
<xml_diff>
--- a/Sprint 10 - Pràctica final/Tarea 10.docx
+++ b/Sprint 10 - Pràctica final/Tarea 10.docx
@@ -14,7 +14,43 @@
         <w:rPr>
           <w:color w:val="156082" w:themeColor="accent1"/>
         </w:rPr>
-        <w:t>Título</w:t>
+        <w:t>Epidemiología oculta: exploración de las enfermedades raras en Europa y su impacto regional en España</w:t>
+      </w:r>
+      <w:r>
+        <w:rPr>
+          <w:color w:val="156082" w:themeColor="accent1"/>
+        </w:rPr>
+        <w:t xml:space="preserve"> </w:t>
+      </w:r>
+    </w:p>
+    <w:p>
+      <w:pPr>
+        <w:pStyle w:val="Title"/>
+        <w:spacing w:after="0"/>
+        <w:rPr>
+          <w:color w:val="156082" w:themeColor="accent1"/>
+        </w:rPr>
+      </w:pPr>
+      <w:r>
+        <w:rPr>
+          <w:color w:val="156082" w:themeColor="accent1"/>
+        </w:rPr>
+        <w:t xml:space="preserve">o </w:t>
+      </w:r>
+    </w:p>
+    <w:p>
+      <w:pPr>
+        <w:pStyle w:val="Title"/>
+        <w:spacing w:after="0"/>
+        <w:rPr>
+          <w:color w:val="156082" w:themeColor="accent1"/>
+        </w:rPr>
+      </w:pPr>
+      <w:r>
+        <w:rPr>
+          <w:color w:val="156082" w:themeColor="accent1"/>
+        </w:rPr>
+        <w:t>Estudio descriptivo de las enfermedades raras en Europa y su impacto regional en España mediante datos públicos</w:t>
       </w:r>
     </w:p>
     <w:p/>
@@ -121,6 +157,96 @@
     <w:p>
       <w:r>
         <w:t>En Europa, se define enfermedad rara (ER) o poco frecuente como aquella que, con peligro de muerte o invalidez crónica, tiene una prevalencia menor de 5 casos por cada 10.000 habitantes1.</w:t>
+      </w:r>
+    </w:p>
+    <w:p>
+      <w:r>
+        <w:t>El Registro Estatal de Enfermedades Raras (ReeR) está formado por los registros</w:t>
+      </w:r>
+      <w:r>
+        <w:t xml:space="preserve"> </w:t>
+      </w:r>
+      <w:r>
+        <w:t>autonómicos, encargados de transmitir los datos al primero.</w:t>
+      </w:r>
+    </w:p>
+    <w:p/>
+    <w:p>
+      <w:r>
+        <w:t>Objetivo:</w:t>
+      </w:r>
+    </w:p>
+    <w:p>
+      <w:pPr>
+        <w:pStyle w:val="ListParagraph"/>
+        <w:numPr>
+          <w:ilvl w:val="0"/>
+          <w:numId w:val="18"/>
+        </w:numPr>
+      </w:pPr>
+      <w:r>
+        <w:lastRenderedPageBreak/>
+        <w:t xml:space="preserve">Explorar y caracterizar </w:t>
+      </w:r>
+      <w:r>
+        <w:t>la situación</w:t>
+      </w:r>
+      <w:r>
+        <w:t xml:space="preserve"> de las enfermedades raras en Europa y España a partir de datos públicos (Orphadata, ReeR, EMEA, PubMed), con el fin de identificar patrones epidemiológicos, genéticos y clínicos relevantes para su investigación y gestión sanitaria.</w:t>
+      </w:r>
+    </w:p>
+    <w:p/>
+    <w:p>
+      <w:r>
+        <w:t>Preguntas e hipótesis:</w:t>
+      </w:r>
+    </w:p>
+    <w:p>
+      <w:pPr>
+        <w:pStyle w:val="ListParagraph"/>
+        <w:numPr>
+          <w:ilvl w:val="0"/>
+          <w:numId w:val="17"/>
+        </w:numPr>
+      </w:pPr>
+      <w:r>
+        <w:t>Las enfermedades raras con mayor número de fenotipos (HPO) tienden a tener mayor prevalencia, posiblemente porque son más fácilmente detectables o mejor documentadas.</w:t>
+      </w:r>
+    </w:p>
+    <w:p>
+      <w:pPr>
+        <w:pStyle w:val="ListParagraph"/>
+        <w:numPr>
+          <w:ilvl w:val="0"/>
+          <w:numId w:val="17"/>
+        </w:numPr>
+      </w:pPr>
+      <w:r>
+        <w:t>Las enfermedades raras del sistema nervioso son las más prevalentes, dado su impacto clínico y la frecuencia de estudio en investigaciones biomédicas.</w:t>
+      </w:r>
+    </w:p>
+    <w:p>
+      <w:pPr>
+        <w:pStyle w:val="ListParagraph"/>
+        <w:numPr>
+          <w:ilvl w:val="0"/>
+          <w:numId w:val="17"/>
+        </w:numPr>
+      </w:pPr>
+      <w:r>
+        <w:t>¿Qué regiones de España presentan mayor carga de enfermedades raras según los informes ReeR?</w:t>
+      </w:r>
+    </w:p>
+    <w:p>
+      <w:pPr>
+        <w:pStyle w:val="ListParagraph"/>
+        <w:numPr>
+          <w:ilvl w:val="0"/>
+          <w:numId w:val="17"/>
+        </w:numPr>
+      </w:pPr>
+      <w:r>
+        <w:t>Las comunidades autónomas con mayor población no siempre concentran más diagnósticos, lo cual puede deberse a diferencias en el acceso al diagnóstico o registro.</w:t>
       </w:r>
     </w:p>
     <w:p/>
@@ -198,21 +324,19 @@
         <w:rPr>
           <w:highlight w:val="yellow"/>
         </w:rPr>
-        <w:t xml:space="preserve">Informes </w:t>
-      </w:r>
-      <w:proofErr w:type="spellStart"/>
+        <w:t>Informes ReeR (Registro</w:t>
+      </w:r>
       <w:r>
         <w:rPr>
           <w:highlight w:val="yellow"/>
         </w:rPr>
-        <w:t>ReeR</w:t>
-      </w:r>
-      <w:proofErr w:type="spellEnd"/>
+        <w:t xml:space="preserve"> estatal</w:t>
+      </w:r>
       <w:r>
         <w:rPr>
           <w:highlight w:val="yellow"/>
         </w:rPr>
-        <w:t xml:space="preserve"> (Registro enfermedades r</w:t>
+        <w:t xml:space="preserve"> enfermedades r</w:t>
       </w:r>
       <w:r>
         <w:rPr>
@@ -236,21 +360,20 @@
         <w:rPr>
           <w:highlight w:val="yellow"/>
         </w:rPr>
-        <w:t xml:space="preserve">Publicaciones científicas de PubMed que contienen “rare </w:t>
-      </w:r>
-      <w:proofErr w:type="spellStart"/>
-      <w:r>
+        <w:t>Publicaciones científicas de PubMed que contienen “rare disease”</w:t>
+      </w:r>
+    </w:p>
+    <w:p>
+      <w:pPr>
         <w:rPr>
           <w:highlight w:val="yellow"/>
         </w:rPr>
-        <w:t>disease</w:t>
-      </w:r>
-      <w:proofErr w:type="spellEnd"/>
+      </w:pPr>
       <w:r>
         <w:rPr>
           <w:highlight w:val="yellow"/>
         </w:rPr>
-        <w:t>”</w:t>
+        <w:t>Procesamiento de datos: limpieza + EDA + preprocesado</w:t>
       </w:r>
     </w:p>
     <w:p>
@@ -263,126 +386,312 @@
         <w:rPr>
           <w:highlight w:val="yellow"/>
         </w:rPr>
-        <w:t>Procesamiento de datos: limpieza + EDA + preprocesado</w:t>
-      </w:r>
-    </w:p>
-    <w:p>
-      <w:pPr>
+        <w:t>Herramientas utilizadas: Python (pandas, matplotlib/seaborn/plotly), Power BI, MySQL</w:t>
+      </w:r>
+    </w:p>
+    <w:p>
+      <w:r>
         <w:rPr>
           <w:highlight w:val="yellow"/>
         </w:rPr>
-      </w:pPr>
-      <w:r>
+        <w:t>Pipeline, filtros, etc.</w:t>
+      </w:r>
+    </w:p>
+    <w:p>
+      <w:pPr>
+        <w:rPr>
+          <w:b/>
+          <w:bCs/>
+        </w:rPr>
+      </w:pPr>
+      <w:r>
+        <w:rPr>
+          <w:b/>
+          <w:bCs/>
+        </w:rPr>
+        <w:t>Fuente de datos</w:t>
+      </w:r>
+    </w:p>
+    <w:p>
+      <w:pPr>
+        <w:rPr>
+          <w:b/>
+          <w:bCs/>
+        </w:rPr>
+      </w:pPr>
+      <w:r>
+        <w:rPr>
+          <w:b/>
+          <w:bCs/>
+        </w:rPr>
+        <w:t>Herramientas utilizadas</w:t>
+      </w:r>
+    </w:p>
+    <w:p>
+      <w:r>
+        <w:t>El desarrollo del proyecto se llevó a cabo utilizando Python como lenguaje de programación (versión 3.13.2), con Jupyter Notebook como framework principal para la ejecución interactiva del código y Visual Studio Code como entorno de programación.</w:t>
+      </w:r>
+    </w:p>
+    <w:p>
+      <w:r>
+        <w:t>Los análisis se realizaron empleando las siguientes bibliotecas:</w:t>
+      </w:r>
+    </w:p>
+    <w:p>
+      <w:pPr>
+        <w:pStyle w:val="ListParagraph"/>
+        <w:numPr>
+          <w:ilvl w:val="0"/>
+          <w:numId w:val="16"/>
+        </w:numPr>
+      </w:pPr>
+      <w:r>
+        <w:rPr>
+          <w:i/>
+          <w:iCs/>
+        </w:rPr>
+        <w:t>pandas</w:t>
+      </w:r>
+      <w:r>
+        <w:t xml:space="preserve"> para manipulación de datos tabulares</w:t>
+      </w:r>
+    </w:p>
+    <w:p>
+      <w:pPr>
+        <w:pStyle w:val="ListParagraph"/>
+        <w:numPr>
+          <w:ilvl w:val="0"/>
+          <w:numId w:val="16"/>
+        </w:numPr>
+      </w:pPr>
+      <w:r>
+        <w:rPr>
+          <w:i/>
+          <w:iCs/>
+        </w:rPr>
+        <w:t>numpy</w:t>
+      </w:r>
+      <w:r>
+        <w:t xml:space="preserve"> para operaciones numéricas</w:t>
+      </w:r>
+    </w:p>
+    <w:p>
+      <w:pPr>
+        <w:pStyle w:val="ListParagraph"/>
+        <w:numPr>
+          <w:ilvl w:val="0"/>
+          <w:numId w:val="16"/>
+        </w:numPr>
+      </w:pPr>
+      <w:r>
+        <w:rPr>
+          <w:i/>
+          <w:iCs/>
+        </w:rPr>
+        <w:t>matplotlib</w:t>
+      </w:r>
+      <w:r>
+        <w:t xml:space="preserve"> y </w:t>
+      </w:r>
+      <w:r>
+        <w:rPr>
+          <w:i/>
+          <w:iCs/>
+        </w:rPr>
+        <w:t>seaborn</w:t>
+      </w:r>
+      <w:r>
+        <w:t xml:space="preserve"> para visualizaci</w:t>
+      </w:r>
+      <w:r>
+        <w:t>o</w:t>
+      </w:r>
+      <w:r>
+        <w:t>n</w:t>
+      </w:r>
+      <w:r>
+        <w:t>es</w:t>
+      </w:r>
+      <w:r>
+        <w:t xml:space="preserve"> </w:t>
+      </w:r>
+      <w:r>
+        <w:t>estáticas</w:t>
+      </w:r>
+    </w:p>
+    <w:p>
+      <w:pPr>
+        <w:pStyle w:val="ListParagraph"/>
+        <w:numPr>
+          <w:ilvl w:val="0"/>
+          <w:numId w:val="16"/>
+        </w:numPr>
+      </w:pPr>
+      <w:r>
+        <w:rPr>
+          <w:i/>
+          <w:iCs/>
+        </w:rPr>
+        <w:t>plotly</w:t>
+      </w:r>
+      <w:r>
+        <w:t xml:space="preserve"> para visualizaciones interactivas</w:t>
+      </w:r>
+    </w:p>
+    <w:p>
+      <w:pPr>
+        <w:pStyle w:val="ListParagraph"/>
+        <w:numPr>
+          <w:ilvl w:val="0"/>
+          <w:numId w:val="16"/>
+        </w:numPr>
+        <w:rPr>
+          <w:color w:val="FF0000"/>
+        </w:rPr>
+      </w:pPr>
+      <w:r>
+        <w:rPr>
+          <w:i/>
+          <w:iCs/>
+          <w:color w:val="FF0000"/>
+        </w:rPr>
+        <w:t>scikit-learn</w:t>
+      </w:r>
+      <w:r>
+        <w:rPr>
+          <w:color w:val="FF0000"/>
+        </w:rPr>
+        <w:t xml:space="preserve"> para análisis exploratorio y preprocesamiento</w:t>
+      </w:r>
+    </w:p>
+    <w:p>
+      <w:pPr>
+        <w:pStyle w:val="ListParagraph"/>
+        <w:numPr>
+          <w:ilvl w:val="0"/>
+          <w:numId w:val="16"/>
+        </w:numPr>
+      </w:pPr>
+      <w:r>
+        <w:rPr>
+          <w:i/>
+          <w:iCs/>
+        </w:rPr>
+        <w:t>requests</w:t>
+      </w:r>
+      <w:r>
+        <w:t xml:space="preserve"> y </w:t>
+      </w:r>
+      <w:r>
+        <w:rPr>
+          <w:i/>
+          <w:iCs/>
+        </w:rPr>
+        <w:t>xml.etree.ElementTree</w:t>
+      </w:r>
+      <w:r>
+        <w:t xml:space="preserve"> para acceso y procesamiento de datos obtenidos por API</w:t>
+      </w:r>
+    </w:p>
+    <w:p>
+      <w:r>
+        <w:lastRenderedPageBreak/>
+        <w:t>Todo el desarrollo se realizó en un entorno local, ejecutado sobre sistema operativo Windows 64 bits</w:t>
+      </w:r>
+      <w:r>
+        <w:t>.</w:t>
+      </w:r>
+    </w:p>
+    <w:p>
+      <w:pPr>
+        <w:pStyle w:val="Heading2"/>
+      </w:pPr>
+      <w:r>
+        <w:t>Resultados</w:t>
+      </w:r>
+    </w:p>
+    <w:p>
+      <w:pPr>
         <w:rPr>
           <w:highlight w:val="yellow"/>
         </w:rPr>
-        <w:t xml:space="preserve">Herramientas utilizadas: Python (pandas, </w:t>
-      </w:r>
-      <w:proofErr w:type="spellStart"/>
+      </w:pPr>
       <w:r>
         <w:rPr>
           <w:highlight w:val="yellow"/>
         </w:rPr>
-        <w:t>matplotlib</w:t>
-      </w:r>
-      <w:proofErr w:type="spellEnd"/>
-      <w:r>
+        <w:t>Resultados obtenidos, sin interpretación.</w:t>
+      </w:r>
+    </w:p>
+    <w:p>
+      <w:pPr>
         <w:rPr>
           <w:highlight w:val="yellow"/>
         </w:rPr>
-        <w:t>/</w:t>
-      </w:r>
-      <w:proofErr w:type="spellStart"/>
+      </w:pPr>
       <w:r>
         <w:rPr>
           <w:highlight w:val="yellow"/>
         </w:rPr>
-        <w:t>seaborn</w:t>
-      </w:r>
-      <w:proofErr w:type="spellEnd"/>
-      <w:r>
+        <w:t>Tablas y gráficos: prevalencia, localización geográfica, edad, etc.</w:t>
+      </w:r>
+    </w:p>
+    <w:p>
+      <w:pPr>
         <w:rPr>
           <w:highlight w:val="yellow"/>
         </w:rPr>
-        <w:t>/</w:t>
-      </w:r>
-      <w:proofErr w:type="spellStart"/>
+      </w:pPr>
       <w:r>
         <w:rPr>
           <w:highlight w:val="yellow"/>
         </w:rPr>
-        <w:t>plotly</w:t>
-      </w:r>
-      <w:proofErr w:type="spellEnd"/>
+        <w:t>Distribución de enfermedades por región, clasificación según sistema afectado, según gen implicado, etc.</w:t>
+      </w:r>
+    </w:p>
+    <w:p>
       <w:r>
         <w:rPr>
           <w:highlight w:val="yellow"/>
         </w:rPr>
-        <w:t xml:space="preserve">), </w:t>
-      </w:r>
-      <w:proofErr w:type="spellStart"/>
-      <w:r>
-        <w:rPr>
-          <w:highlight w:val="yellow"/>
-        </w:rPr>
-        <w:t>Power</w:t>
-      </w:r>
-      <w:proofErr w:type="spellEnd"/>
-      <w:r>
-        <w:rPr>
-          <w:highlight w:val="yellow"/>
-        </w:rPr>
-        <w:t xml:space="preserve"> BI, MySQL</w:t>
-      </w:r>
-    </w:p>
-    <w:p>
-      <w:r>
-        <w:rPr>
-          <w:highlight w:val="yellow"/>
-        </w:rPr>
-        <w:t>Pipeline, filtros, etc.</w:t>
-      </w:r>
-    </w:p>
-    <w:p>
-      <w:r>
-        <w:t xml:space="preserve">Para obtener datos de las enfermedades raras de </w:t>
-      </w:r>
-      <w:proofErr w:type="spellStart"/>
-      <w:r>
-        <w:t>Orphanet</w:t>
-      </w:r>
-      <w:proofErr w:type="spellEnd"/>
-      <w:r>
-        <w:t xml:space="preserve">, se accedió a la API y se consiguió guardar nueve </w:t>
-      </w:r>
-      <w:proofErr w:type="spellStart"/>
-      <w:r>
-        <w:t>dataframes</w:t>
-      </w:r>
-      <w:proofErr w:type="spellEnd"/>
-      <w:r>
-        <w:t xml:space="preserve"> en formato .</w:t>
-      </w:r>
-      <w:proofErr w:type="spellStart"/>
-      <w:r>
-        <w:t>csv</w:t>
-      </w:r>
-      <w:proofErr w:type="spellEnd"/>
-      <w:r>
-        <w:t>.</w:t>
-      </w:r>
-    </w:p>
-    <w:p>
-      <w:r>
-        <w:t xml:space="preserve">Se estudió cuidadosamente el contenido de cada uno de estos </w:t>
-      </w:r>
-      <w:proofErr w:type="spellStart"/>
-      <w:r>
-        <w:t>DataFrames</w:t>
-      </w:r>
-      <w:proofErr w:type="spellEnd"/>
-      <w:r>
-        <w:t xml:space="preserve">, se eliminaron las columnas innecesarias y se reorganizaron las otras, dando lugar a la siguiente base de datos conteniendo las columnas indicadas en la </w:t>
+        <w:t>Evaluación según enfoque: epimediológicas/genéticas.</w:t>
+      </w:r>
+    </w:p>
+    <w:p>
+      <w:pPr>
+        <w:rPr>
+          <w:b/>
+          <w:bCs/>
+        </w:rPr>
+      </w:pPr>
+      <w:r>
+        <w:rPr>
+          <w:b/>
+          <w:bCs/>
+        </w:rPr>
+        <w:t>Datos de Orphadata</w:t>
+      </w:r>
+    </w:p>
+    <w:p>
+      <w:r>
+        <w:t xml:space="preserve">Para obtener datos de las enfermedades raras de Orphanet, se accedió a la API y se consiguió guardar nueve </w:t>
+      </w:r>
+      <w:r>
+        <w:t>D</w:t>
+      </w:r>
+      <w:r>
+        <w:t>ata</w:t>
+      </w:r>
+      <w:r>
+        <w:t>F</w:t>
+      </w:r>
+      <w:r>
+        <w:t>rames en formato .csv.</w:t>
+      </w:r>
+    </w:p>
+    <w:p>
+      <w:r>
+        <w:t xml:space="preserve">Se estudió cuidadosamente el contenido de cada uno de estos DataFrames, se eliminaron las columnas innecesarias y se reorganizaron las otras, dando lugar a la siguiente base de datos conteniendo las columnas indicadas en la </w:t>
       </w:r>
       <w:r>
         <w:rPr>
@@ -435,9 +744,8 @@
         <w:rPr>
           <w:noProof/>
         </w:rPr>
-        <w:lastRenderedPageBreak/>
         <w:drawing>
-          <wp:inline distT="0" distB="0" distL="0" distR="0" wp14:anchorId="4C25F1A4" wp14:editId="74411DED">
+          <wp:inline distT="0" distB="0" distL="0" distR="0" wp14:anchorId="2631FD38" wp14:editId="66CC0457">
             <wp:extent cx="5400040" cy="3751580"/>
             <wp:effectExtent l="0" t="0" r="0" b="1270"/>
             <wp:docPr id="982973534" name="Picture 2" descr="A computer screen shot of a computer&#10;&#10;AI-generated content may be incorrect."/>
@@ -532,71 +840,24 @@
     <w:p/>
     <w:p>
       <w:pPr>
-        <w:pStyle w:val="Heading2"/>
-      </w:pPr>
-      <w:r>
-        <w:t>Resultados</w:t>
-      </w:r>
-    </w:p>
-    <w:p>
-      <w:pPr>
-        <w:rPr>
-          <w:highlight w:val="yellow"/>
-        </w:rPr>
-      </w:pPr>
-      <w:r>
-        <w:rPr>
-          <w:highlight w:val="yellow"/>
-        </w:rPr>
-        <w:t>Resultados obtenidos, sin interpretación.</w:t>
-      </w:r>
-    </w:p>
-    <w:p>
-      <w:pPr>
-        <w:rPr>
-          <w:highlight w:val="yellow"/>
-        </w:rPr>
-      </w:pPr>
-      <w:r>
-        <w:rPr>
-          <w:highlight w:val="yellow"/>
-        </w:rPr>
-        <w:t>Tablas y gráficos: prevalencia, localización geográfica, edad, etc.</w:t>
-      </w:r>
-    </w:p>
-    <w:p>
-      <w:pPr>
-        <w:rPr>
-          <w:highlight w:val="yellow"/>
-        </w:rPr>
-      </w:pPr>
-      <w:r>
-        <w:rPr>
-          <w:highlight w:val="yellow"/>
-        </w:rPr>
-        <w:t>Distribución de enfermedades por región, clasificación según sistema afectado, según gen implicado, etc.</w:t>
-      </w:r>
-    </w:p>
-    <w:p>
-      <w:r>
-        <w:rPr>
-          <w:highlight w:val="yellow"/>
-        </w:rPr>
-        <w:t xml:space="preserve">Evaluación según enfoque: </w:t>
-      </w:r>
-      <w:proofErr w:type="spellStart"/>
-      <w:r>
-        <w:rPr>
-          <w:highlight w:val="yellow"/>
-        </w:rPr>
-        <w:t>epimediológicas</w:t>
-      </w:r>
-      <w:proofErr w:type="spellEnd"/>
-      <w:r>
-        <w:rPr>
-          <w:highlight w:val="yellow"/>
-        </w:rPr>
-        <w:t>/genéticas.</w:t>
+        <w:rPr>
+          <w:b/>
+          <w:bCs/>
+        </w:rPr>
+      </w:pPr>
+      <w:r>
+        <w:rPr>
+          <w:b/>
+          <w:bCs/>
+        </w:rPr>
+        <w:t xml:space="preserve">Datos </w:t>
+      </w:r>
+      <w:r>
+        <w:rPr>
+          <w:b/>
+          <w:bCs/>
+        </w:rPr>
+        <w:t>del registro estatal de enfermedades raras (ReeR)</w:t>
       </w:r>
     </w:p>
     <w:p/>
@@ -606,6 +867,7 @@
         <w:pStyle w:val="Heading2"/>
       </w:pPr>
       <w:r>
+        <w:lastRenderedPageBreak/>
         <w:t>Discusión</w:t>
       </w:r>
     </w:p>
@@ -764,23 +1026,7 @@
     <w:p/>
     <w:p>
       <w:r>
-        <w:t xml:space="preserve">Modelo: Árboles de decisión, </w:t>
-      </w:r>
-      <w:proofErr w:type="spellStart"/>
-      <w:r>
-        <w:t>Random</w:t>
-      </w:r>
-      <w:proofErr w:type="spellEnd"/>
-      <w:r>
-        <w:t xml:space="preserve"> Forest o </w:t>
-      </w:r>
-      <w:proofErr w:type="spellStart"/>
-      <w:r>
-        <w:t>XGBoost</w:t>
-      </w:r>
-      <w:proofErr w:type="spellEnd"/>
-      <w:r>
-        <w:t>.</w:t>
+        <w:t>Modelo: Árboles de decisión, Random Forest o XGBoost.</w:t>
       </w:r>
     </w:p>
     <w:p>
@@ -801,21 +1047,12 @@
           <w:bCs/>
         </w:rPr>
       </w:pPr>
-      <w:proofErr w:type="spellStart"/>
       <w:r>
         <w:rPr>
           <w:b/>
           <w:bCs/>
         </w:rPr>
-        <w:t>Clustering</w:t>
-      </w:r>
-      <w:proofErr w:type="spellEnd"/>
-      <w:r>
-        <w:rPr>
-          <w:b/>
-          <w:bCs/>
-        </w:rPr>
-        <w:t xml:space="preserve"> (modelo no supervisado)</w:t>
+        <w:t>Clustering (modelo no supervisado)</w:t>
       </w:r>
     </w:p>
     <w:p>
@@ -825,38 +1062,12 @@
     </w:p>
     <w:p>
       <w:r>
-        <w:t>Modelo: K-</w:t>
-      </w:r>
-      <w:proofErr w:type="spellStart"/>
-      <w:r>
-        <w:t>means</w:t>
-      </w:r>
-      <w:proofErr w:type="spellEnd"/>
-      <w:r>
-        <w:t>, DBSCAN o PCA para visualización.</w:t>
-      </w:r>
-    </w:p>
-    <w:p>
-      <w:r>
-        <w:t xml:space="preserve">Identificar </w:t>
-      </w:r>
-      <w:proofErr w:type="spellStart"/>
-      <w:proofErr w:type="gramStart"/>
-      <w:r>
-        <w:t>clusters</w:t>
-      </w:r>
-      <w:proofErr w:type="spellEnd"/>
-      <w:proofErr w:type="gramEnd"/>
-      <w:r>
-        <w:t xml:space="preserve"> de enfermedades poco </w:t>
-      </w:r>
-      <w:proofErr w:type="gramStart"/>
-      <w:r>
-        <w:t>estudiadas</w:t>
-      </w:r>
-      <w:proofErr w:type="gramEnd"/>
-      <w:r>
-        <w:t xml:space="preserve"> pero con rasgos comunes.</w:t>
+        <w:t>Modelo: K-means, DBSCAN o PCA para visualización.</w:t>
+      </w:r>
+    </w:p>
+    <w:p>
+      <w:r>
+        <w:t>Identificar clusters de enfermedades poco estudiadas pero con rasgos comunes.</w:t>
       </w:r>
     </w:p>
     <w:p>
@@ -869,7 +1080,6 @@
         <w:rPr>
           <w:noProof/>
         </w:rPr>
-        <w:lastRenderedPageBreak/>
         <mc:AlternateContent>
           <mc:Choice Requires="wps">
             <w:drawing>
@@ -963,6 +1173,11 @@
                                 </wp:inline>
                               </w:drawing>
                             </w:r>
+                            <w:r>
+                              <w:t>ANÁLISIS FUTUROS</w:t>
+                            </w:r>
+                          </w:p>
+                          <w:p>
                             <w:r>
                               <w:t>Analizar la interacción entre el fármaco cannabidiol (CBD) y la proteína (</w:t>
                             </w:r>
@@ -1231,6 +1446,11 @@
                         </w:drawing>
                       </w:r>
                       <w:r>
+                        <w:t>ANÁLISIS FUTUROS</w:t>
+                      </w:r>
+                    </w:p>
+                    <w:p>
+                      <w:r>
                         <w:t>Analizar la interacción entre el fármaco cannabidiol (CBD) y la proteína (</w:t>
                       </w:r>
                       <w:r>
@@ -3502,6 +3722,230 @@
       </w:rPr>
     </w:lvl>
   </w:abstractNum>
+  <w:abstractNum w:abstractNumId="16" w15:restartNumberingAfterBreak="0">
+    <w:nsid w:val="78EE2743"/>
+    <w:multiLevelType w:val="hybridMultilevel"/>
+    <w:tmpl w:val="3EB04902"/>
+    <w:lvl w:ilvl="0" w:tplc="0D5A9582">
+      <w:numFmt w:val="bullet"/>
+      <w:lvlText w:val="-"/>
+      <w:lvlJc w:val="left"/>
+      <w:pPr>
+        <w:ind w:left="720" w:hanging="360"/>
+      </w:pPr>
+      <w:rPr>
+        <w:rFonts w:ascii="Aptos" w:eastAsiaTheme="minorHAnsi" w:hAnsi="Aptos" w:cstheme="minorBidi" w:hint="default"/>
+      </w:rPr>
+    </w:lvl>
+    <w:lvl w:ilvl="1" w:tplc="0C0A0003" w:tentative="1">
+      <w:start w:val="1"/>
+      <w:numFmt w:val="bullet"/>
+      <w:lvlText w:val="o"/>
+      <w:lvlJc w:val="left"/>
+      <w:pPr>
+        <w:ind w:left="1440" w:hanging="360"/>
+      </w:pPr>
+      <w:rPr>
+        <w:rFonts w:ascii="Courier New" w:hAnsi="Courier New" w:cs="Courier New" w:hint="default"/>
+      </w:rPr>
+    </w:lvl>
+    <w:lvl w:ilvl="2" w:tplc="0C0A0005" w:tentative="1">
+      <w:start w:val="1"/>
+      <w:numFmt w:val="bullet"/>
+      <w:lvlText w:val=""/>
+      <w:lvlJc w:val="left"/>
+      <w:pPr>
+        <w:ind w:left="2160" w:hanging="360"/>
+      </w:pPr>
+      <w:rPr>
+        <w:rFonts w:ascii="Wingdings" w:hAnsi="Wingdings" w:hint="default"/>
+      </w:rPr>
+    </w:lvl>
+    <w:lvl w:ilvl="3" w:tplc="0C0A0001" w:tentative="1">
+      <w:start w:val="1"/>
+      <w:numFmt w:val="bullet"/>
+      <w:lvlText w:val=""/>
+      <w:lvlJc w:val="left"/>
+      <w:pPr>
+        <w:ind w:left="2880" w:hanging="360"/>
+      </w:pPr>
+      <w:rPr>
+        <w:rFonts w:ascii="Symbol" w:hAnsi="Symbol" w:hint="default"/>
+      </w:rPr>
+    </w:lvl>
+    <w:lvl w:ilvl="4" w:tplc="0C0A0003" w:tentative="1">
+      <w:start w:val="1"/>
+      <w:numFmt w:val="bullet"/>
+      <w:lvlText w:val="o"/>
+      <w:lvlJc w:val="left"/>
+      <w:pPr>
+        <w:ind w:left="3600" w:hanging="360"/>
+      </w:pPr>
+      <w:rPr>
+        <w:rFonts w:ascii="Courier New" w:hAnsi="Courier New" w:cs="Courier New" w:hint="default"/>
+      </w:rPr>
+    </w:lvl>
+    <w:lvl w:ilvl="5" w:tplc="0C0A0005" w:tentative="1">
+      <w:start w:val="1"/>
+      <w:numFmt w:val="bullet"/>
+      <w:lvlText w:val=""/>
+      <w:lvlJc w:val="left"/>
+      <w:pPr>
+        <w:ind w:left="4320" w:hanging="360"/>
+      </w:pPr>
+      <w:rPr>
+        <w:rFonts w:ascii="Wingdings" w:hAnsi="Wingdings" w:hint="default"/>
+      </w:rPr>
+    </w:lvl>
+    <w:lvl w:ilvl="6" w:tplc="0C0A0001" w:tentative="1">
+      <w:start w:val="1"/>
+      <w:numFmt w:val="bullet"/>
+      <w:lvlText w:val=""/>
+      <w:lvlJc w:val="left"/>
+      <w:pPr>
+        <w:ind w:left="5040" w:hanging="360"/>
+      </w:pPr>
+      <w:rPr>
+        <w:rFonts w:ascii="Symbol" w:hAnsi="Symbol" w:hint="default"/>
+      </w:rPr>
+    </w:lvl>
+    <w:lvl w:ilvl="7" w:tplc="0C0A0003" w:tentative="1">
+      <w:start w:val="1"/>
+      <w:numFmt w:val="bullet"/>
+      <w:lvlText w:val="o"/>
+      <w:lvlJc w:val="left"/>
+      <w:pPr>
+        <w:ind w:left="5760" w:hanging="360"/>
+      </w:pPr>
+      <w:rPr>
+        <w:rFonts w:ascii="Courier New" w:hAnsi="Courier New" w:cs="Courier New" w:hint="default"/>
+      </w:rPr>
+    </w:lvl>
+    <w:lvl w:ilvl="8" w:tplc="0C0A0005" w:tentative="1">
+      <w:start w:val="1"/>
+      <w:numFmt w:val="bullet"/>
+      <w:lvlText w:val=""/>
+      <w:lvlJc w:val="left"/>
+      <w:pPr>
+        <w:ind w:left="6480" w:hanging="360"/>
+      </w:pPr>
+      <w:rPr>
+        <w:rFonts w:ascii="Wingdings" w:hAnsi="Wingdings" w:hint="default"/>
+      </w:rPr>
+    </w:lvl>
+  </w:abstractNum>
+  <w:abstractNum w:abstractNumId="17" w15:restartNumberingAfterBreak="0">
+    <w:nsid w:val="7BC756C9"/>
+    <w:multiLevelType w:val="hybridMultilevel"/>
+    <w:tmpl w:val="53266DE4"/>
+    <w:lvl w:ilvl="0" w:tplc="8698128E">
+      <w:numFmt w:val="bullet"/>
+      <w:lvlText w:val="-"/>
+      <w:lvlJc w:val="left"/>
+      <w:pPr>
+        <w:ind w:left="720" w:hanging="360"/>
+      </w:pPr>
+      <w:rPr>
+        <w:rFonts w:ascii="Aptos" w:eastAsiaTheme="minorHAnsi" w:hAnsi="Aptos" w:cstheme="minorBidi" w:hint="default"/>
+      </w:rPr>
+    </w:lvl>
+    <w:lvl w:ilvl="1" w:tplc="0C0A0003" w:tentative="1">
+      <w:start w:val="1"/>
+      <w:numFmt w:val="bullet"/>
+      <w:lvlText w:val="o"/>
+      <w:lvlJc w:val="left"/>
+      <w:pPr>
+        <w:ind w:left="1440" w:hanging="360"/>
+      </w:pPr>
+      <w:rPr>
+        <w:rFonts w:ascii="Courier New" w:hAnsi="Courier New" w:cs="Courier New" w:hint="default"/>
+      </w:rPr>
+    </w:lvl>
+    <w:lvl w:ilvl="2" w:tplc="0C0A0005" w:tentative="1">
+      <w:start w:val="1"/>
+      <w:numFmt w:val="bullet"/>
+      <w:lvlText w:val=""/>
+      <w:lvlJc w:val="left"/>
+      <w:pPr>
+        <w:ind w:left="2160" w:hanging="360"/>
+      </w:pPr>
+      <w:rPr>
+        <w:rFonts w:ascii="Wingdings" w:hAnsi="Wingdings" w:hint="default"/>
+      </w:rPr>
+    </w:lvl>
+    <w:lvl w:ilvl="3" w:tplc="0C0A0001" w:tentative="1">
+      <w:start w:val="1"/>
+      <w:numFmt w:val="bullet"/>
+      <w:lvlText w:val=""/>
+      <w:lvlJc w:val="left"/>
+      <w:pPr>
+        <w:ind w:left="2880" w:hanging="360"/>
+      </w:pPr>
+      <w:rPr>
+        <w:rFonts w:ascii="Symbol" w:hAnsi="Symbol" w:hint="default"/>
+      </w:rPr>
+    </w:lvl>
+    <w:lvl w:ilvl="4" w:tplc="0C0A0003" w:tentative="1">
+      <w:start w:val="1"/>
+      <w:numFmt w:val="bullet"/>
+      <w:lvlText w:val="o"/>
+      <w:lvlJc w:val="left"/>
+      <w:pPr>
+        <w:ind w:left="3600" w:hanging="360"/>
+      </w:pPr>
+      <w:rPr>
+        <w:rFonts w:ascii="Courier New" w:hAnsi="Courier New" w:cs="Courier New" w:hint="default"/>
+      </w:rPr>
+    </w:lvl>
+    <w:lvl w:ilvl="5" w:tplc="0C0A0005" w:tentative="1">
+      <w:start w:val="1"/>
+      <w:numFmt w:val="bullet"/>
+      <w:lvlText w:val=""/>
+      <w:lvlJc w:val="left"/>
+      <w:pPr>
+        <w:ind w:left="4320" w:hanging="360"/>
+      </w:pPr>
+      <w:rPr>
+        <w:rFonts w:ascii="Wingdings" w:hAnsi="Wingdings" w:hint="default"/>
+      </w:rPr>
+    </w:lvl>
+    <w:lvl w:ilvl="6" w:tplc="0C0A0001" w:tentative="1">
+      <w:start w:val="1"/>
+      <w:numFmt w:val="bullet"/>
+      <w:lvlText w:val=""/>
+      <w:lvlJc w:val="left"/>
+      <w:pPr>
+        <w:ind w:left="5040" w:hanging="360"/>
+      </w:pPr>
+      <w:rPr>
+        <w:rFonts w:ascii="Symbol" w:hAnsi="Symbol" w:hint="default"/>
+      </w:rPr>
+    </w:lvl>
+    <w:lvl w:ilvl="7" w:tplc="0C0A0003" w:tentative="1">
+      <w:start w:val="1"/>
+      <w:numFmt w:val="bullet"/>
+      <w:lvlText w:val="o"/>
+      <w:lvlJc w:val="left"/>
+      <w:pPr>
+        <w:ind w:left="5760" w:hanging="360"/>
+      </w:pPr>
+      <w:rPr>
+        <w:rFonts w:ascii="Courier New" w:hAnsi="Courier New" w:cs="Courier New" w:hint="default"/>
+      </w:rPr>
+    </w:lvl>
+    <w:lvl w:ilvl="8" w:tplc="0C0A0005" w:tentative="1">
+      <w:start w:val="1"/>
+      <w:numFmt w:val="bullet"/>
+      <w:lvlText w:val=""/>
+      <w:lvlJc w:val="left"/>
+      <w:pPr>
+        <w:ind w:left="6480" w:hanging="360"/>
+      </w:pPr>
+      <w:rPr>
+        <w:rFonts w:ascii="Wingdings" w:hAnsi="Wingdings" w:hint="default"/>
+      </w:rPr>
+    </w:lvl>
+  </w:abstractNum>
   <w:num w:numId="1" w16cid:durableId="477065988">
     <w:abstractNumId w:val="3"/>
   </w:num>
@@ -3549,6 +3993,12 @@
   </w:num>
   <w:num w:numId="16" w16cid:durableId="1377579645">
     <w:abstractNumId w:val="5"/>
+  </w:num>
+  <w:num w:numId="17" w16cid:durableId="741683407">
+    <w:abstractNumId w:val="17"/>
+  </w:num>
+  <w:num w:numId="18" w16cid:durableId="1346519344">
+    <w:abstractNumId w:val="16"/>
   </w:num>
 </w:numbering>
 </file>
@@ -3961,7 +4411,7 @@
   <w:style w:type="paragraph" w:default="1" w:styleId="Normal">
     <w:name w:val="Normal"/>
     <w:qFormat/>
-    <w:rsid w:val="004A42A8"/>
+    <w:rsid w:val="00AC761C"/>
     <w:pPr>
       <w:jc w:val="both"/>
     </w:pPr>
@@ -4167,7 +4617,6 @@
   <w:style w:type="character" w:default="1" w:styleId="DefaultParagraphFont">
     <w:name w:val="Default Paragraph Font"/>
     <w:uiPriority w:val="1"/>
-    <w:semiHidden/>
     <w:unhideWhenUsed/>
   </w:style>
   <w:style w:type="table" w:default="1" w:styleId="TableNormal">

</xml_diff>